<commit_message>
updated manual for PWCSLMS-44
</commit_message>
<xml_diff>
--- a/docs/Model User Manual.docx
+++ b/docs/Model User Manual.docx
@@ -3478,7 +3478,7 @@
         <mc:AlternateContent>
           <mc:Choice Requires="wpg">
             <w:drawing>
-              <wp:anchor distT="0" distB="0" distL="114300" distR="114300" simplePos="0" relativeHeight="251654144" behindDoc="0" locked="0" layoutInCell="1" allowOverlap="1" wp14:anchorId="5162E05F" wp14:editId="594688EF">
+              <wp:anchor distT="0" distB="0" distL="114300" distR="114300" simplePos="0" relativeHeight="251653120" behindDoc="0" locked="0" layoutInCell="1" allowOverlap="1" wp14:anchorId="5162E05F" wp14:editId="594688EF">
                 <wp:simplePos x="0" y="0"/>
                 <wp:positionH relativeFrom="column">
                   <wp:posOffset>1216025</wp:posOffset>
@@ -3751,27 +3751,14 @@
                               <w:r>
                                 <w:t xml:space="preserve">Figure </w:t>
                               </w:r>
-                              <w:r>
-                                <w:fldChar w:fldCharType="begin"/>
-                              </w:r>
-                              <w:r>
-                                <w:instrText xml:space="preserve"> SEQ Figure \* ARABIC </w:instrText>
-                              </w:r>
-                              <w:r>
-                                <w:fldChar w:fldCharType="separate"/>
-                              </w:r>
-                              <w:r>
-                                <w:rPr>
-                                  <w:noProof/>
-                                </w:rPr>
-                                <w:t>1</w:t>
-                              </w:r>
-                              <w:r>
-                                <w:rPr>
-                                  <w:noProof/>
-                                </w:rPr>
-                                <w:fldChar w:fldCharType="end"/>
-                              </w:r>
+                              <w:fldSimple w:instr=" SEQ Figure \* ARABIC ">
+                                <w:r>
+                                  <w:rPr>
+                                    <w:noProof/>
+                                  </w:rPr>
+                                  <w:t>1</w:t>
+                                </w:r>
+                              </w:fldSimple>
                               <w:r>
                                 <w:t xml:space="preserve"> Example text file</w:t>
                               </w:r>
@@ -3799,7 +3786,7 @@
           </mc:Choice>
           <mc:Fallback>
             <w:pict>
-              <v:group w14:anchorId="5162E05F" id="Group 2" o:spid="_x0000_s1026" style="position:absolute;margin-left:95.75pt;margin-top:38.3pt;width:258.2pt;height:103.25pt;z-index:251654144;mso-width-relative:margin;mso-height-relative:margin" coordsize="32796,13112" o:gfxdata="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">
+              <v:group w14:anchorId="5162E05F" id="Group 2" o:spid="_x0000_s1026" style="position:absolute;margin-left:95.75pt;margin-top:38.3pt;width:258.2pt;height:103.25pt;z-index:251653120;mso-width-relative:margin;mso-height-relative:margin" coordsize="32796,13112" o:gfxdata="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">
                 <v:shapetype id="_x0000_t202" coordsize="21600,21600" o:spt="202" path="m,l,21600r21600,l21600,xe">
                   <v:stroke joinstyle="miter"/>
                   <v:path gradientshapeok="t" o:connecttype="rect"/>
@@ -4007,27 +3994,14 @@
                         <w:r>
                           <w:t xml:space="preserve">Figure </w:t>
                         </w:r>
-                        <w:r>
-                          <w:fldChar w:fldCharType="begin"/>
-                        </w:r>
-                        <w:r>
-                          <w:instrText xml:space="preserve"> SEQ Figure \* ARABIC </w:instrText>
-                        </w:r>
-                        <w:r>
-                          <w:fldChar w:fldCharType="separate"/>
-                        </w:r>
-                        <w:r>
-                          <w:rPr>
-                            <w:noProof/>
-                          </w:rPr>
-                          <w:t>1</w:t>
-                        </w:r>
-                        <w:r>
-                          <w:rPr>
-                            <w:noProof/>
-                          </w:rPr>
-                          <w:fldChar w:fldCharType="end"/>
-                        </w:r>
+                        <w:fldSimple w:instr=" SEQ Figure \* ARABIC ">
+                          <w:r>
+                            <w:rPr>
+                              <w:noProof/>
+                            </w:rPr>
+                            <w:t>1</w:t>
+                          </w:r>
+                        </w:fldSimple>
                         <w:r>
                           <w:t xml:space="preserve"> Example text file</w:t>
                         </w:r>
@@ -10636,27 +10610,14 @@
       <w:r>
         <w:t xml:space="preserve">Figure </w:t>
       </w:r>
-      <w:r>
-        <w:fldChar w:fldCharType="begin"/>
-      </w:r>
-      <w:r>
-        <w:instrText xml:space="preserve"> SEQ Figure \* ARABIC </w:instrText>
-      </w:r>
-      <w:r>
-        <w:fldChar w:fldCharType="separate"/>
-      </w:r>
-      <w:r>
-        <w:rPr>
-          <w:noProof/>
-        </w:rPr>
-        <w:t>2</w:t>
-      </w:r>
-      <w:r>
-        <w:rPr>
-          <w:noProof/>
-        </w:rPr>
-        <w:fldChar w:fldCharType="end"/>
-      </w:r>
+      <w:fldSimple w:instr=" SEQ Figure \* ARABIC ">
+        <w:r>
+          <w:rPr>
+            <w:noProof/>
+          </w:rPr>
+          <w:t>2</w:t>
+        </w:r>
+      </w:fldSimple>
       <w:r>
         <w:t xml:space="preserve"> How to start </w:t>
       </w:r>
@@ -12471,7 +12432,7 @@
         <mc:AlternateContent>
           <mc:Choice Requires="wpg">
             <w:drawing>
-              <wp:anchor distT="0" distB="0" distL="114300" distR="114300" simplePos="0" relativeHeight="251656192" behindDoc="0" locked="0" layoutInCell="1" allowOverlap="1" wp14:anchorId="5F4535A4" wp14:editId="7D27AAE4">
+              <wp:anchor distT="0" distB="0" distL="114300" distR="114300" simplePos="0" relativeHeight="251657216" behindDoc="0" locked="0" layoutInCell="1" allowOverlap="1" wp14:anchorId="5F4535A4" wp14:editId="7D27AAE4">
                 <wp:simplePos x="0" y="0"/>
                 <wp:positionH relativeFrom="column">
                   <wp:align>center</wp:align>
@@ -12849,27 +12810,14 @@
                               <w:r>
                                 <w:t xml:space="preserve">Figure </w:t>
                               </w:r>
-                              <w:r>
-                                <w:fldChar w:fldCharType="begin"/>
-                              </w:r>
-                              <w:r>
-                                <w:instrText xml:space="preserve"> SEQ Figure \* ARABIC </w:instrText>
-                              </w:r>
-                              <w:r>
-                                <w:fldChar w:fldCharType="separate"/>
-                              </w:r>
-                              <w:r>
-                                <w:rPr>
-                                  <w:noProof/>
-                                </w:rPr>
-                                <w:t>3</w:t>
-                              </w:r>
-                              <w:r>
-                                <w:rPr>
-                                  <w:noProof/>
-                                </w:rPr>
-                                <w:fldChar w:fldCharType="end"/>
-                              </w:r>
+                              <w:fldSimple w:instr=" SEQ Figure \* ARABIC ">
+                                <w:r>
+                                  <w:rPr>
+                                    <w:noProof/>
+                                  </w:rPr>
+                                  <w:t>3</w:t>
+                                </w:r>
+                              </w:fldSimple>
                               <w:r>
                                 <w:t xml:space="preserve"> Sample variable scaling</w:t>
                               </w:r>
@@ -12897,7 +12845,7 @@
           </mc:Choice>
           <mc:Fallback>
             <w:pict>
-              <v:group w14:anchorId="5F4535A4" id="Group 16" o:spid="_x0000_s1035" style="position:absolute;margin-left:0;margin-top:-51.65pt;width:258.25pt;height:120.45pt;z-index:251656192;mso-position-horizontal:center;mso-position-horizontal-relative:text;mso-position-vertical-relative:text;mso-width-relative:margin;mso-height-relative:margin" coordsize="32791,15351" o:gfxdata="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">
+              <v:group w14:anchorId="5F4535A4" id="Group 16" o:spid="_x0000_s1035" style="position:absolute;margin-left:0;margin-top:-51.65pt;width:258.25pt;height:120.45pt;z-index:251657216;mso-position-horizontal:center;mso-position-horizontal-relative:text;mso-position-vertical-relative:text;mso-width-relative:margin;mso-height-relative:margin" coordsize="32791,15351" o:gfxdata="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">
                 <v:shape id="Text Box 2" o:spid="_x0000_s1036" type="#_x0000_t202" style="position:absolute;width:32791;height:13265;visibility:visible;mso-wrap-style:square;v-text-anchor:top" o:gfxdata="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" stroked="f">
                   <v:textbox>
                     <w:txbxContent>
@@ -13208,27 +13156,14 @@
                         <w:r>
                           <w:t xml:space="preserve">Figure </w:t>
                         </w:r>
-                        <w:r>
-                          <w:fldChar w:fldCharType="begin"/>
-                        </w:r>
-                        <w:r>
-                          <w:instrText xml:space="preserve"> SEQ Figure \* ARABIC </w:instrText>
-                        </w:r>
-                        <w:r>
-                          <w:fldChar w:fldCharType="separate"/>
-                        </w:r>
-                        <w:r>
-                          <w:rPr>
-                            <w:noProof/>
-                          </w:rPr>
-                          <w:t>3</w:t>
-                        </w:r>
-                        <w:r>
-                          <w:rPr>
-                            <w:noProof/>
-                          </w:rPr>
-                          <w:fldChar w:fldCharType="end"/>
-                        </w:r>
+                        <w:fldSimple w:instr=" SEQ Figure \* ARABIC ">
+                          <w:r>
+                            <w:rPr>
+                              <w:noProof/>
+                            </w:rPr>
+                            <w:t>3</w:t>
+                          </w:r>
+                        </w:fldSimple>
                         <w:r>
                           <w:t xml:space="preserve"> Sample variable scaling</w:t>
                         </w:r>
@@ -14618,27 +14553,14 @@
       <w:r>
         <w:t xml:space="preserve">Figure </w:t>
       </w:r>
-      <w:r>
-        <w:fldChar w:fldCharType="begin"/>
-      </w:r>
-      <w:r>
-        <w:instrText xml:space="preserve"> SEQ Figure \* ARABIC </w:instrText>
-      </w:r>
-      <w:r>
-        <w:fldChar w:fldCharType="separate"/>
-      </w:r>
-      <w:r>
-        <w:rPr>
-          <w:noProof/>
-        </w:rPr>
-        <w:t>4</w:t>
-      </w:r>
-      <w:r>
-        <w:rPr>
-          <w:noProof/>
-        </w:rPr>
-        <w:fldChar w:fldCharType="end"/>
-      </w:r>
+      <w:fldSimple w:instr=" SEQ Figure \* ARABIC ">
+        <w:r>
+          <w:rPr>
+            <w:noProof/>
+          </w:rPr>
+          <w:t>4</w:t>
+        </w:r>
+      </w:fldSimple>
       <w:r>
         <w:t xml:space="preserve"> Sample Generator Fuel Efficiency</w:t>
       </w:r>
@@ -14967,27 +14889,14 @@
       <w:r>
         <w:t xml:space="preserve">Figure </w:t>
       </w:r>
-      <w:r>
-        <w:fldChar w:fldCharType="begin"/>
-      </w:r>
-      <w:r>
-        <w:instrText xml:space="preserve"> SEQ Figure \* ARABIC </w:instrText>
-      </w:r>
-      <w:r>
-        <w:fldChar w:fldCharType="separate"/>
-      </w:r>
-      <w:r>
-        <w:rPr>
-          <w:noProof/>
-        </w:rPr>
-        <w:t>5</w:t>
-      </w:r>
-      <w:r>
-        <w:rPr>
-          <w:noProof/>
-        </w:rPr>
-        <w:fldChar w:fldCharType="end"/>
-      </w:r>
+      <w:fldSimple w:instr=" SEQ Figure \* ARABIC ">
+        <w:r>
+          <w:rPr>
+            <w:noProof/>
+          </w:rPr>
+          <w:t>5</w:t>
+        </w:r>
+      </w:fldSimple>
       <w:r>
         <w:t xml:space="preserve"> Sample Fuel Efficiency Points</w:t>
       </w:r>
@@ -16701,16 +16610,22 @@
         <w:t xml:space="preserve"> than </w:t>
       </w:r>
       <w:r>
-        <w:t>99</w:t>
-      </w:r>
-      <w:r>
-        <w:t xml:space="preserve">%, then all </w:t>
+        <w:t>a percentage of maximum loading (ShedLoadPct)</w:t>
+      </w:r>
+      <w:r>
+        <w:t xml:space="preserve">, then </w:t>
+      </w:r>
+      <w:r>
+        <w:t xml:space="preserve">the </w:t>
       </w:r>
       <w:r>
         <w:t>sheddable</w:t>
       </w:r>
       <w:r>
-        <w:t xml:space="preserve"> loads are turned off</w:t>
+        <w:t xml:space="preserve"> load</w:t>
+      </w:r>
+      <w:r>
+        <w:t xml:space="preserve"> is limited as much as possible to bring the load factor back to ShedLoadPct</w:t>
       </w:r>
     </w:p>
     <w:p>
@@ -16722,19 +16637,29 @@
         </w:numPr>
       </w:pPr>
       <w:r>
-        <w:t>If the load factor is</w:t>
-      </w:r>
-      <w:r>
-        <w:t xml:space="preserve"> less than 92</w:t>
-      </w:r>
-      <w:r>
-        <w:t xml:space="preserve">%, then all </w:t>
+        <w:lastRenderedPageBreak/>
+        <w:t xml:space="preserve">A </w:t>
       </w:r>
       <w:r>
         <w:t>sheddable</w:t>
       </w:r>
       <w:r>
-        <w:t xml:space="preserve"> loads are turned on</w:t>
+        <w:t xml:space="preserve"> load takes a defined amount of time to </w:t>
+      </w:r>
+      <w:r>
+        <w:t>react</w:t>
+      </w:r>
+      <w:r>
+        <w:t xml:space="preserve"> (</w:t>
+      </w:r>
+      <w:r>
+        <w:t>Shed</w:t>
+      </w:r>
+      <w:r>
+        <w:t>LoadT)</w:t>
+      </w:r>
+      <w:r>
+        <w:t>.  All sheddable load calculations are delayed by this time.</w:t>
       </w:r>
     </w:p>
     <w:p>
@@ -16746,79 +16671,6 @@
         </w:numPr>
       </w:pPr>
       <w:r>
-        <w:lastRenderedPageBreak/>
-        <w:t xml:space="preserve">A </w:t>
-      </w:r>
-      <w:r>
-        <w:t>sheddable</w:t>
-      </w:r>
-      <w:r>
-        <w:t xml:space="preserve"> load may be switched off for a maximum amount of time</w:t>
-      </w:r>
-      <w:r>
-        <w:t>, and must be on for a minimum amount of time</w:t>
-      </w:r>
-      <w:r>
-        <w:t xml:space="preserve"> (</w:t>
-      </w:r>
-      <w:r>
-        <w:t>Shed</w:t>
-      </w:r>
-      <w:r>
-        <w:t xml:space="preserve">LoadMaxT, </w:t>
-      </w:r>
-      <w:r>
-        <w:t>Shed</w:t>
-      </w:r>
-      <w:r>
-        <w:t>#LoadMaxT)</w:t>
-      </w:r>
-      <w:r>
-        <w:t>, after which it will switch itself back on</w:t>
-      </w:r>
-      <w:r>
-        <w:t xml:space="preserve"> or allow itself to be turned off, respectively.</w:t>
-      </w:r>
-    </w:p>
-    <w:p>
-      <w:pPr>
-        <w:pStyle w:val="ListParagraph"/>
-        <w:numPr>
-          <w:ilvl w:val="0"/>
-          <w:numId w:val="38"/>
-        </w:numPr>
-      </w:pPr>
-      <w:r>
-        <w:t xml:space="preserve">A </w:t>
-      </w:r>
-      <w:r>
-        <w:t>sheddable</w:t>
-      </w:r>
-      <w:r>
-        <w:t xml:space="preserve"> load takes a defined amount of time to </w:t>
-      </w:r>
-      <w:r>
-        <w:t>switch off</w:t>
-      </w:r>
-      <w:r>
-        <w:t xml:space="preserve"> (</w:t>
-      </w:r>
-      <w:r>
-        <w:t>Shed</w:t>
-      </w:r>
-      <w:r>
-        <w:t>#LoadT)</w:t>
-      </w:r>
-    </w:p>
-    <w:p>
-      <w:pPr>
-        <w:pStyle w:val="ListParagraph"/>
-        <w:numPr>
-          <w:ilvl w:val="0"/>
-          <w:numId w:val="38"/>
-        </w:numPr>
-      </w:pPr>
-      <w:r>
         <w:t xml:space="preserve">Currently, only one </w:t>
       </w:r>
       <w:r>
@@ -16854,7 +16706,16 @@
         <w:t>sheddable</w:t>
       </w:r>
       <w:r>
-        <w:t xml:space="preserve"> load parameters</w:t>
+        <w:t xml:space="preserve"> load parame</w:t>
+      </w:r>
+      <w:r>
+        <w:t xml:space="preserve">ter </w:t>
+      </w:r>
+      <w:r>
+        <w:t>ShedIdealPct</w:t>
+      </w:r>
+      <w:r>
+        <w:t xml:space="preserve"> (eg. To 99%), </w:t>
       </w:r>
     </w:p>
     <w:p>
@@ -16878,7 +16739,19 @@
         <w:t>Shed</w:t>
       </w:r>
       <w:r>
-        <w:t>1LoadP) in time, value format along with the normal LoadP and other input data</w:t>
+        <w:t xml:space="preserve">LoadP) in </w:t>
+      </w:r>
+      <w:r>
+        <w:t>[time,</w:t>
+      </w:r>
+      <w:r>
+        <w:t>value</w:t>
+      </w:r>
+      <w:r>
+        <w:t>]</w:t>
+      </w:r>
+      <w:r>
+        <w:t xml:space="preserve"> format along with the normal LoadP and other input data</w:t>
       </w:r>
     </w:p>
     <w:p>
@@ -16905,7 +16778,13 @@
         <w:t>sheddable</w:t>
       </w:r>
       <w:r>
-        <w:t xml:space="preserve"> load component is switched off according to the rules above.</w:t>
+        <w:t xml:space="preserve"> load component is</w:t>
+      </w:r>
+      <w:r>
+        <w:t xml:space="preserve"> limited</w:t>
+      </w:r>
+      <w:r>
+        <w:t xml:space="preserve"> according to the rules above.</w:t>
       </w:r>
     </w:p>
     <w:tbl>
@@ -17192,7 +17071,7 @@
               <w:t>Shed</w:t>
             </w:r>
             <w:r>
-              <w:t xml:space="preserve">1LoadP is assumed to be a portion of LoadP.  For example, if the instantaneous load is 100kW, and the </w:t>
+              <w:t xml:space="preserve">LoadP is assumed to be a portion of LoadP.  For example, if the instantaneous load is 100kW, and the </w:t>
             </w:r>
             <w:r>
               <w:t>sheddable</w:t>
@@ -17219,6 +17098,11 @@
         </w:tc>
       </w:tr>
     </w:tbl>
+    <w:p>
+      <w:r>
+        <w:t>The instantaneous load that is being shed is shown in ShedOffP, and the energy required over the simulation that was not provided is summed in ShedE.</w:t>
+      </w:r>
+    </w:p>
     <w:p>
       <w:r>
         <w:t xml:space="preserve">The parameters used to configure </w:t>
@@ -17420,7 +17304,7 @@
               <mc:AlternateContent>
                 <mc:Choice Requires="wps">
                   <w:drawing>
-                    <wp:anchor distT="0" distB="0" distL="114300" distR="114300" simplePos="0" relativeHeight="251663360" behindDoc="0" locked="0" layoutInCell="1" allowOverlap="1" wp14:anchorId="3CAADC13" wp14:editId="01C9905C">
+                    <wp:anchor distT="0" distB="0" distL="114300" distR="114300" simplePos="0" relativeHeight="251662336" behindDoc="0" locked="0" layoutInCell="1" allowOverlap="1" wp14:anchorId="3CAADC13" wp14:editId="01C9905C">
                       <wp:simplePos x="0" y="0"/>
                       <wp:positionH relativeFrom="column">
                         <wp:posOffset>-1216037</wp:posOffset>
@@ -17468,30 +17352,14 @@
                                   <w:r>
                                     <w:t xml:space="preserve">Figure </w:t>
                                   </w:r>
-                                  <w:r>
-                                    <w:fldChar w:fldCharType="begin"/>
-                                  </w:r>
-                                  <w:r>
-                                    <w:instrText xml:space="preserve"> SEQ Figure \* A</w:instrText>
-                                  </w:r>
-                                  <w:r>
-                                    <w:instrText xml:space="preserve">RABIC </w:instrText>
-                                  </w:r>
-                                  <w:r>
-                                    <w:fldChar w:fldCharType="separate"/>
-                                  </w:r>
-                                  <w:r>
-                                    <w:rPr>
-                                      <w:noProof/>
-                                    </w:rPr>
-                                    <w:t>6</w:t>
-                                  </w:r>
-                                  <w:r>
-                                    <w:rPr>
-                                      <w:noProof/>
-                                    </w:rPr>
-                                    <w:fldChar w:fldCharType="end"/>
-                                  </w:r>
+                                  <w:fldSimple w:instr=" SEQ Figure \* ARABIC ">
+                                    <w:r>
+                                      <w:rPr>
+                                        <w:noProof/>
+                                      </w:rPr>
+                                      <w:t>6</w:t>
+                                    </w:r>
+                                  </w:fldSimple>
                                   <w:r>
                                     <w:t xml:space="preserve"> GenCfgSet Filter characteristics</w:t>
                                   </w:r>
@@ -17516,7 +17384,7 @@
                 </mc:Choice>
                 <mc:Fallback>
                   <w:pict>
-                    <v:shape w14:anchorId="3CAADC13" id="Text Box 26" o:spid="_x0000_s1044" type="#_x0000_t202" style="position:absolute;margin-left:-95.75pt;margin-top:352.85pt;width:192.45pt;height:.05pt;rotation:90;z-index:251663360;visibility:visible;mso-wrap-style:square;mso-width-percent:0;mso-wrap-distance-left:9pt;mso-wrap-distance-top:0;mso-wrap-distance-right:9pt;mso-wrap-distance-bottom:0;mso-position-horizontal:absolute;mso-position-horizontal-relative:text;mso-position-vertical:absolute;mso-position-vertical-relative:text;mso-width-percent:0;mso-width-relative:margin;v-text-anchor:top" o:gfxdata="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" stroked="f">
+                    <v:shape w14:anchorId="3CAADC13" id="Text Box 26" o:spid="_x0000_s1044" type="#_x0000_t202" style="position:absolute;margin-left:-95.75pt;margin-top:352.85pt;width:192.45pt;height:.05pt;rotation:90;z-index:251662336;visibility:visible;mso-wrap-style:square;mso-width-percent:0;mso-wrap-distance-left:9pt;mso-wrap-distance-top:0;mso-wrap-distance-right:9pt;mso-wrap-distance-bottom:0;mso-position-horizontal:absolute;mso-position-horizontal-relative:text;mso-position-vertical:absolute;mso-position-vertical-relative:text;mso-width-percent:0;mso-width-relative:margin;v-text-anchor:top" o:gfxdata="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" stroked="f">
                       <v:textbox style="mso-fit-shape-to-text:t" inset="0,0,0,0">
                         <w:txbxContent>
                           <w:p>
@@ -17532,30 +17400,14 @@
                             <w:r>
                               <w:t xml:space="preserve">Figure </w:t>
                             </w:r>
-                            <w:r>
-                              <w:fldChar w:fldCharType="begin"/>
-                            </w:r>
-                            <w:r>
-                              <w:instrText xml:space="preserve"> SEQ Figure \* A</w:instrText>
-                            </w:r>
-                            <w:r>
-                              <w:instrText xml:space="preserve">RABIC </w:instrText>
-                            </w:r>
-                            <w:r>
-                              <w:fldChar w:fldCharType="separate"/>
-                            </w:r>
-                            <w:r>
-                              <w:rPr>
-                                <w:noProof/>
-                              </w:rPr>
-                              <w:t>6</w:t>
-                            </w:r>
-                            <w:r>
-                              <w:rPr>
-                                <w:noProof/>
-                              </w:rPr>
-                              <w:fldChar w:fldCharType="end"/>
-                            </w:r>
+                            <w:fldSimple w:instr=" SEQ Figure \* ARABIC ">
+                              <w:r>
+                                <w:rPr>
+                                  <w:noProof/>
+                                </w:rPr>
+                                <w:t>6</w:t>
+                              </w:r>
+                            </w:fldSimple>
                             <w:r>
                               <w:t xml:space="preserve"> GenCfgSet Filter characteristics</w:t>
                             </w:r>
@@ -17574,7 +17426,7 @@
                 <w:lang w:eastAsia="en-AU"/>
               </w:rPr>
               <w:drawing>
-                <wp:anchor distT="360045" distB="360045" distL="114300" distR="114300" simplePos="0" relativeHeight="251660288" behindDoc="0" locked="0" layoutInCell="1" allowOverlap="1" wp14:anchorId="2CB3C987" wp14:editId="08470B0D">
+                <wp:anchor distT="360045" distB="360045" distL="114300" distR="114300" simplePos="0" relativeHeight="251659264" behindDoc="0" locked="0" layoutInCell="1" allowOverlap="1" wp14:anchorId="2CB3C987" wp14:editId="08470B0D">
                   <wp:simplePos x="0" y="0"/>
                   <wp:positionH relativeFrom="column">
                     <wp:posOffset>-1319530</wp:posOffset>
@@ -21059,7 +20911,7 @@
     </w:p>
     <w:tbl>
       <w:tblPr>
-        <w:tblW w:w="8271" w:type="dxa"/>
+        <w:tblW w:w="8359" w:type="dxa"/>
         <w:tblInd w:w="93" w:type="dxa"/>
         <w:tblCellMar>
           <w:left w:w="284" w:type="dxa"/>
@@ -21074,12 +20926,13 @@
       </w:tblGrid>
       <w:tr>
         <w:trPr>
+          <w:cantSplit/>
           <w:trHeight w:val="300"/>
           <w:tblHeader/>
         </w:trPr>
         <w:tc>
           <w:tcPr>
-            <w:tcW w:w="2567" w:type="dxa"/>
+            <w:tcW w:w="2655" w:type="dxa"/>
           </w:tcPr>
           <w:p>
             <w:pPr>
@@ -21127,11 +20980,13 @@
       </w:tr>
       <w:tr>
         <w:trPr>
+          <w:cantSplit/>
           <w:trHeight w:val="300"/>
+          <w:tblHeader/>
         </w:trPr>
         <w:tc>
           <w:tcPr>
-            <w:tcW w:w="8271" w:type="dxa"/>
+            <w:tcW w:w="8359" w:type="dxa"/>
             <w:gridSpan w:val="2"/>
           </w:tcPr>
           <w:p>
@@ -21164,11 +21019,13 @@
       </w:tr>
       <w:tr>
         <w:trPr>
+          <w:cantSplit/>
           <w:trHeight w:val="300"/>
+          <w:tblHeader/>
         </w:trPr>
         <w:tc>
           <w:tcPr>
-            <w:tcW w:w="2567" w:type="dxa"/>
+            <w:tcW w:w="2655" w:type="dxa"/>
           </w:tcPr>
           <w:p>
             <w:pPr>
@@ -21234,11 +21091,13 @@
       </w:tr>
       <w:tr>
         <w:trPr>
+          <w:cantSplit/>
           <w:trHeight w:val="300"/>
+          <w:tblHeader/>
         </w:trPr>
         <w:tc>
           <w:tcPr>
-            <w:tcW w:w="2567" w:type="dxa"/>
+            <w:tcW w:w="2655" w:type="dxa"/>
           </w:tcPr>
           <w:p>
             <w:pPr>
@@ -21337,11 +21196,13 @@
       </w:tr>
       <w:tr>
         <w:trPr>
+          <w:cantSplit/>
           <w:trHeight w:val="300"/>
+          <w:tblHeader/>
         </w:trPr>
         <w:tc>
           <w:tcPr>
-            <w:tcW w:w="2567" w:type="dxa"/>
+            <w:tcW w:w="2655" w:type="dxa"/>
           </w:tcPr>
           <w:p>
             <w:pPr>
@@ -21363,6 +21224,7 @@
                 <w:szCs w:val="22"/>
                 <w:lang w:eastAsia="en-AU"/>
               </w:rPr>
+              <w:lastRenderedPageBreak/>
               <w:t>LoadMaxUpP</w:t>
             </w:r>
           </w:p>
@@ -21413,29 +21275,20 @@
                 <w:szCs w:val="22"/>
                 <w:lang w:eastAsia="en-AU"/>
               </w:rPr>
-              <w:t xml:space="preserve">) before being used by </w:t>
-            </w:r>
-            <w:r>
-              <w:rPr>
-                <w:rFonts w:ascii="Calibri" w:eastAsia="Times New Roman" w:hAnsi="Calibri" w:cs="Times New Roman"/>
-                <w:color w:val="000000"/>
-                <w:sz w:val="22"/>
-                <w:szCs w:val="22"/>
-                <w:lang w:eastAsia="en-AU"/>
-              </w:rPr>
-              <w:lastRenderedPageBreak/>
-              <w:t>the simulator.  This can be used (for example) to smooth 10 minute data with large load steps so-as not to black out the simulator.</w:t>
+              <w:t>) before being used by the simulator.  This can be used (for example) to smooth 10 minute data with large load steps so-as not to black out the simulator.</w:t>
             </w:r>
           </w:p>
         </w:tc>
       </w:tr>
       <w:tr>
         <w:trPr>
+          <w:cantSplit/>
           <w:trHeight w:val="300"/>
+          <w:tblHeader/>
         </w:trPr>
         <w:tc>
           <w:tcPr>
-            <w:tcW w:w="2567" w:type="dxa"/>
+            <w:tcW w:w="2655" w:type="dxa"/>
           </w:tcPr>
           <w:p>
             <w:pPr>
@@ -21457,7 +21310,6 @@
                 <w:szCs w:val="22"/>
                 <w:lang w:eastAsia="en-AU"/>
               </w:rPr>
-              <w:lastRenderedPageBreak/>
               <w:t>LoadMaxDownP</w:t>
             </w:r>
           </w:p>
@@ -21515,11 +21367,13 @@
       </w:tr>
       <w:tr>
         <w:trPr>
+          <w:cantSplit/>
           <w:trHeight w:val="300"/>
+          <w:tblHeader/>
         </w:trPr>
         <w:tc>
           <w:tcPr>
-            <w:tcW w:w="2567" w:type="dxa"/>
+            <w:tcW w:w="2655" w:type="dxa"/>
           </w:tcPr>
           <w:p>
             <w:pPr>
@@ -21578,11 +21432,13 @@
       </w:tr>
       <w:tr>
         <w:trPr>
+          <w:cantSplit/>
           <w:trHeight w:val="300"/>
+          <w:tblHeader/>
         </w:trPr>
         <w:tc>
           <w:tcPr>
-            <w:tcW w:w="2567" w:type="dxa"/>
+            <w:tcW w:w="2655" w:type="dxa"/>
           </w:tcPr>
           <w:p>
             <w:pPr>
@@ -21642,11 +21498,13 @@
       </w:tr>
       <w:tr>
         <w:trPr>
+          <w:cantSplit/>
           <w:trHeight w:val="300"/>
+          <w:tblHeader/>
         </w:trPr>
         <w:tc>
           <w:tcPr>
-            <w:tcW w:w="2567" w:type="dxa"/>
+            <w:tcW w:w="2655" w:type="dxa"/>
           </w:tcPr>
           <w:p>
             <w:pPr>
@@ -21705,11 +21563,13 @@
       </w:tr>
       <w:tr>
         <w:trPr>
+          <w:cantSplit/>
           <w:trHeight w:val="300"/>
+          <w:tblHeader/>
         </w:trPr>
         <w:tc>
           <w:tcPr>
-            <w:tcW w:w="2567" w:type="dxa"/>
+            <w:tcW w:w="2655" w:type="dxa"/>
           </w:tcPr>
           <w:p>
             <w:pPr>
@@ -21769,11 +21629,13 @@
       </w:tr>
       <w:tr>
         <w:trPr>
+          <w:cantSplit/>
           <w:trHeight w:val="300"/>
+          <w:tblHeader/>
         </w:trPr>
         <w:tc>
           <w:tcPr>
-            <w:tcW w:w="2567" w:type="dxa"/>
+            <w:tcW w:w="2655" w:type="dxa"/>
           </w:tcPr>
           <w:p>
             <w:pPr>
@@ -21833,11 +21695,13 @@
       </w:tr>
       <w:tr>
         <w:trPr>
+          <w:cantSplit/>
           <w:trHeight w:val="300"/>
+          <w:tblHeader/>
         </w:trPr>
         <w:tc>
           <w:tcPr>
-            <w:tcW w:w="2567" w:type="dxa"/>
+            <w:tcW w:w="2655" w:type="dxa"/>
           </w:tcPr>
           <w:p>
             <w:pPr>
@@ -21897,11 +21761,13 @@
       </w:tr>
       <w:tr>
         <w:trPr>
+          <w:cantSplit/>
           <w:trHeight w:val="300"/>
+          <w:tblHeader/>
         </w:trPr>
         <w:tc>
           <w:tcPr>
-            <w:tcW w:w="2567" w:type="dxa"/>
+            <w:tcW w:w="2655" w:type="dxa"/>
           </w:tcPr>
           <w:p>
             <w:pPr>
@@ -21990,11 +21856,13 @@
       </w:tr>
       <w:tr>
         <w:trPr>
+          <w:cantSplit/>
           <w:trHeight w:val="300"/>
+          <w:tblHeader/>
         </w:trPr>
         <w:tc>
           <w:tcPr>
-            <w:tcW w:w="2567" w:type="dxa"/>
+            <w:tcW w:w="2655" w:type="dxa"/>
           </w:tcPr>
           <w:p>
             <w:pPr>
@@ -22074,11 +21942,13 @@
       </w:tr>
       <w:tr>
         <w:trPr>
+          <w:cantSplit/>
           <w:trHeight w:val="300"/>
+          <w:tblHeader/>
         </w:trPr>
         <w:tc>
           <w:tcPr>
-            <w:tcW w:w="2567" w:type="dxa"/>
+            <w:tcW w:w="2655" w:type="dxa"/>
           </w:tcPr>
           <w:p>
             <w:pPr>
@@ -22138,11 +22008,13 @@
       </w:tr>
       <w:tr>
         <w:trPr>
+          <w:cantSplit/>
           <w:trHeight w:val="300"/>
+          <w:tblHeader/>
         </w:trPr>
         <w:tc>
           <w:tcPr>
-            <w:tcW w:w="2567" w:type="dxa"/>
+            <w:tcW w:w="2655" w:type="dxa"/>
           </w:tcPr>
           <w:p>
             <w:pPr>
@@ -22202,11 +22074,13 @@
       </w:tr>
       <w:tr>
         <w:trPr>
+          <w:cantSplit/>
           <w:trHeight w:val="300"/>
+          <w:tblHeader/>
         </w:trPr>
         <w:tc>
           <w:tcPr>
-            <w:tcW w:w="2567" w:type="dxa"/>
+            <w:tcW w:w="2655" w:type="dxa"/>
           </w:tcPr>
           <w:p>
             <w:pPr>
@@ -22266,11 +22140,13 @@
       </w:tr>
       <w:tr>
         <w:trPr>
+          <w:cantSplit/>
           <w:trHeight w:val="300"/>
+          <w:tblHeader/>
         </w:trPr>
         <w:tc>
           <w:tcPr>
-            <w:tcW w:w="2567" w:type="dxa"/>
+            <w:tcW w:w="2655" w:type="dxa"/>
           </w:tcPr>
           <w:p>
             <w:pPr>
@@ -22329,11 +22205,13 @@
       </w:tr>
       <w:tr>
         <w:trPr>
+          <w:cantSplit/>
           <w:trHeight w:val="300"/>
+          <w:tblHeader/>
         </w:trPr>
         <w:tc>
           <w:tcPr>
-            <w:tcW w:w="2567" w:type="dxa"/>
+            <w:tcW w:w="2655" w:type="dxa"/>
           </w:tcPr>
           <w:p>
             <w:pPr>
@@ -22392,11 +22270,13 @@
       </w:tr>
       <w:tr>
         <w:trPr>
+          <w:cantSplit/>
           <w:trHeight w:val="300"/>
+          <w:tblHeader/>
         </w:trPr>
         <w:tc>
           <w:tcPr>
-            <w:tcW w:w="2567" w:type="dxa"/>
+            <w:tcW w:w="2655" w:type="dxa"/>
           </w:tcPr>
           <w:p>
             <w:pPr>
@@ -22466,11 +22346,13 @@
       </w:tr>
       <w:tr>
         <w:trPr>
+          <w:cantSplit/>
           <w:trHeight w:val="300"/>
+          <w:tblHeader/>
         </w:trPr>
         <w:tc>
           <w:tcPr>
-            <w:tcW w:w="2567" w:type="dxa"/>
+            <w:tcW w:w="2655" w:type="dxa"/>
           </w:tcPr>
           <w:p>
             <w:pPr>
@@ -22530,11 +22412,13 @@
       </w:tr>
       <w:tr>
         <w:trPr>
+          <w:cantSplit/>
           <w:trHeight w:val="300"/>
+          <w:tblHeader/>
         </w:trPr>
         <w:tc>
           <w:tcPr>
-            <w:tcW w:w="2567" w:type="dxa"/>
+            <w:tcW w:w="2655" w:type="dxa"/>
           </w:tcPr>
           <w:p>
             <w:pPr>
@@ -22593,11 +22477,13 @@
       </w:tr>
       <w:tr>
         <w:trPr>
+          <w:cantSplit/>
           <w:trHeight w:val="300"/>
+          <w:tblHeader/>
         </w:trPr>
         <w:tc>
           <w:tcPr>
-            <w:tcW w:w="2567" w:type="dxa"/>
+            <w:tcW w:w="2655" w:type="dxa"/>
           </w:tcPr>
           <w:p>
             <w:pPr>
@@ -22629,7 +22515,7 @@
                 <w:szCs w:val="22"/>
                 <w:lang w:eastAsia="en-AU"/>
               </w:rPr>
-              <w:t>LoadMaxT</w:t>
+              <w:t>LoadT</w:t>
             </w:r>
           </w:p>
         </w:tc>
@@ -22659,7 +22545,7 @@
                 <w:szCs w:val="22"/>
                 <w:lang w:eastAsia="en-AU"/>
               </w:rPr>
-              <w:t>Maximum Off Time</w:t>
+              <w:t xml:space="preserve">Load shed latency for </w:t>
             </w:r>
             <w:r>
               <w:rPr>
@@ -22669,18 +22555,20 @@
                 <w:szCs w:val="22"/>
                 <w:lang w:eastAsia="en-AU"/>
               </w:rPr>
-              <w:t xml:space="preserve"> and minimum run time for all sheddable loads.</w:t>
+              <w:t>sheddable load</w:t>
             </w:r>
           </w:p>
         </w:tc>
       </w:tr>
       <w:tr>
         <w:trPr>
+          <w:cantSplit/>
           <w:trHeight w:val="300"/>
+          <w:tblHeader/>
         </w:trPr>
         <w:tc>
           <w:tcPr>
-            <w:tcW w:w="2567" w:type="dxa"/>
+            <w:tcW w:w="2655" w:type="dxa"/>
           </w:tcPr>
           <w:p>
             <w:pPr>
@@ -22703,17 +22591,7 @@
                 <w:lang w:eastAsia="en-AU"/>
               </w:rPr>
               <w:lastRenderedPageBreak/>
-              <w:t>Shed</w:t>
-            </w:r>
-            <w:r>
-              <w:rPr>
-                <w:rFonts w:ascii="Calibri" w:eastAsia="Times New Roman" w:hAnsi="Calibri" w:cs="Times New Roman"/>
-                <w:color w:val="000000"/>
-                <w:sz w:val="22"/>
-                <w:szCs w:val="22"/>
-                <w:lang w:eastAsia="en-AU"/>
-              </w:rPr>
-              <w:t>LoadT</w:t>
+              <w:t>ShedIdealPct</w:t>
             </w:r>
           </w:p>
         </w:tc>
@@ -22743,18 +22621,20 @@
                 <w:szCs w:val="22"/>
                 <w:lang w:eastAsia="en-AU"/>
               </w:rPr>
-              <w:t>Load shed latency for all sheddable loads</w:t>
+              <w:t>Ideal load factor to maintain by limiting sheddable loads</w:t>
             </w:r>
           </w:p>
         </w:tc>
       </w:tr>
       <w:tr>
         <w:trPr>
+          <w:cantSplit/>
           <w:trHeight w:val="300"/>
+          <w:tblHeader/>
         </w:trPr>
         <w:tc>
           <w:tcPr>
-            <w:tcW w:w="2567" w:type="dxa"/>
+            <w:tcW w:w="2655" w:type="dxa"/>
           </w:tcPr>
           <w:p>
             <w:pPr>
@@ -22776,7 +22656,7 @@
                 <w:szCs w:val="22"/>
                 <w:lang w:eastAsia="en-AU"/>
               </w:rPr>
-              <w:t>Shed#</w:t>
+              <w:t>Shed</w:t>
             </w:r>
             <w:r>
               <w:rPr>
@@ -22786,21 +22666,8 @@
                 <w:szCs w:val="22"/>
                 <w:lang w:eastAsia="en-AU"/>
               </w:rPr>
-              <w:t>LoadMaxT</w:t>
-            </w:r>
-            <w:bookmarkStart w:id="54" w:name="_Ref346713528"/>
-            <w:r>
-              <w:rPr>
-                <w:rStyle w:val="FootnoteReference"/>
-                <w:rFonts w:ascii="Calibri" w:eastAsia="Times New Roman" w:hAnsi="Calibri" w:cs="Times New Roman"/>
-                <w:color w:val="000000"/>
-                <w:sz w:val="22"/>
-                <w:szCs w:val="22"/>
-                <w:lang w:eastAsia="en-AU"/>
-              </w:rPr>
-              <w:footnoteReference w:id="6"/>
-            </w:r>
-            <w:bookmarkEnd w:id="54"/>
+              <w:t>LoadP</w:t>
+            </w:r>
           </w:p>
         </w:tc>
         <w:tc>
@@ -22829,48 +22696,21 @@
                 <w:szCs w:val="22"/>
                 <w:lang w:eastAsia="en-AU"/>
               </w:rPr>
-              <w:t>Maximum Off Time and minimum run time for sheddable load #.  The actual maximum off time or minimum run time for sheddable load # is the maximum of Shed</w:t>
-            </w:r>
-            <w:r>
-              <w:rPr>
-                <w:rFonts w:ascii="Calibri" w:eastAsia="Times New Roman" w:hAnsi="Calibri" w:cs="Times New Roman"/>
-                <w:color w:val="000000"/>
-                <w:sz w:val="22"/>
-                <w:szCs w:val="22"/>
-                <w:lang w:eastAsia="en-AU"/>
-              </w:rPr>
-              <w:t>LoadMaxT</w:t>
-            </w:r>
-            <w:r>
-              <w:rPr>
-                <w:rFonts w:ascii="Calibri" w:eastAsia="Times New Roman" w:hAnsi="Calibri" w:cs="Times New Roman"/>
-                <w:color w:val="000000"/>
-                <w:sz w:val="22"/>
-                <w:szCs w:val="22"/>
-                <w:lang w:eastAsia="en-AU"/>
-              </w:rPr>
-              <w:t xml:space="preserve"> and Shed#</w:t>
-            </w:r>
-            <w:r>
-              <w:rPr>
-                <w:rFonts w:ascii="Calibri" w:eastAsia="Times New Roman" w:hAnsi="Calibri" w:cs="Times New Roman"/>
-                <w:color w:val="000000"/>
-                <w:sz w:val="22"/>
-                <w:szCs w:val="22"/>
-                <w:lang w:eastAsia="en-AU"/>
-              </w:rPr>
-              <w:t>LoadMaxT</w:t>
+              <w:t>Size of sheddable load</w:t>
             </w:r>
           </w:p>
         </w:tc>
       </w:tr>
       <w:tr>
         <w:trPr>
+          <w:cantSplit/>
           <w:trHeight w:val="300"/>
+          <w:tblHeader/>
         </w:trPr>
         <w:tc>
           <w:tcPr>
-            <w:tcW w:w="2567" w:type="dxa"/>
+            <w:tcW w:w="8359" w:type="dxa"/>
+            <w:gridSpan w:val="2"/>
           </w:tcPr>
           <w:p>
             <w:pPr>
@@ -22878,6 +22718,7 @@
               <w:spacing w:before="0" w:after="0" w:line="240" w:lineRule="auto"/>
               <w:rPr>
                 <w:rFonts w:ascii="Calibri" w:eastAsia="Times New Roman" w:hAnsi="Calibri" w:cs="Times New Roman"/>
+                <w:i/>
                 <w:color w:val="000000"/>
                 <w:sz w:val="22"/>
                 <w:szCs w:val="22"/>
@@ -22887,354 +22728,26 @@
             <w:r>
               <w:rPr>
                 <w:rFonts w:ascii="Calibri" w:eastAsia="Times New Roman" w:hAnsi="Calibri" w:cs="Times New Roman"/>
-                <w:color w:val="000000"/>
-                <w:sz w:val="22"/>
-                <w:szCs w:val="22"/>
-                <w:lang w:eastAsia="en-AU"/>
-              </w:rPr>
-              <w:t>Shed#</w:t>
-            </w:r>
-            <w:r>
-              <w:rPr>
-                <w:rFonts w:ascii="Calibri" w:eastAsia="Times New Roman" w:hAnsi="Calibri" w:cs="Times New Roman"/>
-                <w:color w:val="000000"/>
-                <w:sz w:val="22"/>
-                <w:szCs w:val="22"/>
-                <w:lang w:eastAsia="en-AU"/>
-              </w:rPr>
-              <w:t>LoadP</w:t>
-            </w:r>
-            <w:r>
-              <w:rPr>
-                <w:rFonts w:ascii="Calibri" w:eastAsia="Times New Roman" w:hAnsi="Calibri" w:cs="Times New Roman"/>
-                <w:color w:val="000000"/>
-                <w:sz w:val="22"/>
-                <w:szCs w:val="22"/>
-                <w:vertAlign w:val="superscript"/>
-                <w:lang w:eastAsia="en-AU"/>
-              </w:rPr>
-              <w:fldChar w:fldCharType="begin"/>
-            </w:r>
-            <w:r>
-              <w:rPr>
-                <w:rFonts w:ascii="Calibri" w:eastAsia="Times New Roman" w:hAnsi="Calibri" w:cs="Times New Roman"/>
-                <w:color w:val="000000"/>
-                <w:sz w:val="22"/>
-                <w:szCs w:val="22"/>
-                <w:vertAlign w:val="superscript"/>
-                <w:lang w:eastAsia="en-AU"/>
-              </w:rPr>
-              <w:instrText xml:space="preserve"> NOTEREF _Ref346713528 \h </w:instrText>
-            </w:r>
-            <w:r>
-              <w:rPr>
-                <w:rFonts w:ascii="Calibri" w:eastAsia="Times New Roman" w:hAnsi="Calibri" w:cs="Times New Roman"/>
-                <w:color w:val="000000"/>
-                <w:sz w:val="22"/>
-                <w:szCs w:val="22"/>
-                <w:vertAlign w:val="superscript"/>
-                <w:lang w:eastAsia="en-AU"/>
-              </w:rPr>
-              <w:instrText xml:space="preserve"> \* MERGEFORMAT </w:instrText>
-            </w:r>
-            <w:r>
-              <w:rPr>
-                <w:rFonts w:ascii="Calibri" w:eastAsia="Times New Roman" w:hAnsi="Calibri" w:cs="Times New Roman"/>
-                <w:color w:val="000000"/>
-                <w:sz w:val="22"/>
-                <w:szCs w:val="22"/>
-                <w:vertAlign w:val="superscript"/>
-                <w:lang w:eastAsia="en-AU"/>
-              </w:rPr>
-            </w:r>
-            <w:r>
-              <w:rPr>
-                <w:rFonts w:ascii="Calibri" w:eastAsia="Times New Roman" w:hAnsi="Calibri" w:cs="Times New Roman"/>
-                <w:color w:val="000000"/>
-                <w:sz w:val="22"/>
-                <w:szCs w:val="22"/>
-                <w:vertAlign w:val="superscript"/>
-                <w:lang w:eastAsia="en-AU"/>
-              </w:rPr>
-              <w:fldChar w:fldCharType="separate"/>
-            </w:r>
-            <w:r>
-              <w:rPr>
-                <w:rFonts w:ascii="Calibri" w:eastAsia="Times New Roman" w:hAnsi="Calibri" w:cs="Times New Roman"/>
-                <w:color w:val="000000"/>
-                <w:sz w:val="22"/>
-                <w:szCs w:val="22"/>
-                <w:vertAlign w:val="superscript"/>
-                <w:lang w:eastAsia="en-AU"/>
-              </w:rPr>
-              <w:t>6</w:t>
-            </w:r>
-            <w:r>
-              <w:rPr>
-                <w:rFonts w:ascii="Calibri" w:eastAsia="Times New Roman" w:hAnsi="Calibri" w:cs="Times New Roman"/>
-                <w:color w:val="000000"/>
-                <w:sz w:val="22"/>
-                <w:szCs w:val="22"/>
-                <w:vertAlign w:val="superscript"/>
-                <w:lang w:eastAsia="en-AU"/>
-              </w:rPr>
-              <w:fldChar w:fldCharType="end"/>
-            </w:r>
-          </w:p>
-        </w:tc>
-        <w:tc>
-          <w:tcPr>
-            <w:tcW w:w="5704" w:type="dxa"/>
-            <w:shd w:val="clear" w:color="auto" w:fill="auto"/>
-            <w:noWrap/>
-          </w:tcPr>
-          <w:p>
-            <w:pPr>
-              <w:suppressLineNumbers w:val="0"/>
-              <w:spacing w:before="0" w:after="0" w:line="240" w:lineRule="auto"/>
-              <w:rPr>
-                <w:rFonts w:ascii="Calibri" w:eastAsia="Times New Roman" w:hAnsi="Calibri" w:cs="Times New Roman"/>
-                <w:color w:val="000000"/>
-                <w:sz w:val="22"/>
-                <w:szCs w:val="22"/>
-                <w:lang w:eastAsia="en-AU"/>
-              </w:rPr>
-            </w:pPr>
-            <w:r>
-              <w:rPr>
-                <w:rFonts w:ascii="Calibri" w:eastAsia="Times New Roman" w:hAnsi="Calibri" w:cs="Times New Roman"/>
-                <w:color w:val="000000"/>
-                <w:sz w:val="22"/>
-                <w:szCs w:val="22"/>
-                <w:lang w:eastAsia="en-AU"/>
-              </w:rPr>
-              <w:t>Size of sheddable load #</w:t>
+                <w:i/>
+                <w:color w:val="000000"/>
+                <w:sz w:val="22"/>
+                <w:szCs w:val="22"/>
+                <w:lang w:eastAsia="en-AU"/>
+              </w:rPr>
+              <w:t>outputs:</w:t>
             </w:r>
           </w:p>
         </w:tc>
       </w:tr>
       <w:tr>
         <w:trPr>
+          <w:cantSplit/>
           <w:trHeight w:val="300"/>
+          <w:tblHeader/>
         </w:trPr>
         <w:tc>
           <w:tcPr>
-            <w:tcW w:w="2567" w:type="dxa"/>
-          </w:tcPr>
-          <w:p>
-            <w:pPr>
-              <w:suppressLineNumbers w:val="0"/>
-              <w:spacing w:before="0" w:after="0" w:line="240" w:lineRule="auto"/>
-              <w:rPr>
-                <w:rFonts w:ascii="Calibri" w:eastAsia="Times New Roman" w:hAnsi="Calibri" w:cs="Times New Roman"/>
-                <w:color w:val="000000"/>
-                <w:sz w:val="22"/>
-                <w:szCs w:val="22"/>
-                <w:lang w:eastAsia="en-AU"/>
-              </w:rPr>
-            </w:pPr>
-            <w:r>
-              <w:rPr>
-                <w:rFonts w:ascii="Calibri" w:eastAsia="Times New Roman" w:hAnsi="Calibri" w:cs="Times New Roman"/>
-                <w:color w:val="000000"/>
-                <w:sz w:val="22"/>
-                <w:szCs w:val="22"/>
-                <w:lang w:eastAsia="en-AU"/>
-              </w:rPr>
-              <w:t>Shed#</w:t>
-            </w:r>
-            <w:r>
-              <w:rPr>
-                <w:rFonts w:ascii="Calibri" w:eastAsia="Times New Roman" w:hAnsi="Calibri" w:cs="Times New Roman"/>
-                <w:color w:val="000000"/>
-                <w:sz w:val="22"/>
-                <w:szCs w:val="22"/>
-                <w:lang w:eastAsia="en-AU"/>
-              </w:rPr>
-              <w:t>LoadT</w:t>
-            </w:r>
-            <w:r>
-              <w:rPr>
-                <w:rFonts w:ascii="Calibri" w:eastAsia="Times New Roman" w:hAnsi="Calibri" w:cs="Times New Roman"/>
-                <w:color w:val="000000"/>
-                <w:sz w:val="22"/>
-                <w:szCs w:val="22"/>
-                <w:vertAlign w:val="superscript"/>
-                <w:lang w:eastAsia="en-AU"/>
-              </w:rPr>
-              <w:fldChar w:fldCharType="begin"/>
-            </w:r>
-            <w:r>
-              <w:rPr>
-                <w:rFonts w:ascii="Calibri" w:eastAsia="Times New Roman" w:hAnsi="Calibri" w:cs="Times New Roman"/>
-                <w:color w:val="000000"/>
-                <w:sz w:val="22"/>
-                <w:szCs w:val="22"/>
-                <w:vertAlign w:val="superscript"/>
-                <w:lang w:eastAsia="en-AU"/>
-              </w:rPr>
-              <w:instrText xml:space="preserve"> NOTEREF _Ref346713528 \h </w:instrText>
-            </w:r>
-            <w:r>
-              <w:rPr>
-                <w:rFonts w:ascii="Calibri" w:eastAsia="Times New Roman" w:hAnsi="Calibri" w:cs="Times New Roman"/>
-                <w:color w:val="000000"/>
-                <w:sz w:val="22"/>
-                <w:szCs w:val="22"/>
-                <w:vertAlign w:val="superscript"/>
-                <w:lang w:eastAsia="en-AU"/>
-              </w:rPr>
-              <w:instrText xml:space="preserve"> \* MERGEFORMAT </w:instrText>
-            </w:r>
-            <w:r>
-              <w:rPr>
-                <w:rFonts w:ascii="Calibri" w:eastAsia="Times New Roman" w:hAnsi="Calibri" w:cs="Times New Roman"/>
-                <w:color w:val="000000"/>
-                <w:sz w:val="22"/>
-                <w:szCs w:val="22"/>
-                <w:vertAlign w:val="superscript"/>
-                <w:lang w:eastAsia="en-AU"/>
-              </w:rPr>
-            </w:r>
-            <w:r>
-              <w:rPr>
-                <w:rFonts w:ascii="Calibri" w:eastAsia="Times New Roman" w:hAnsi="Calibri" w:cs="Times New Roman"/>
-                <w:color w:val="000000"/>
-                <w:sz w:val="22"/>
-                <w:szCs w:val="22"/>
-                <w:vertAlign w:val="superscript"/>
-                <w:lang w:eastAsia="en-AU"/>
-              </w:rPr>
-              <w:fldChar w:fldCharType="separate"/>
-            </w:r>
-            <w:r>
-              <w:rPr>
-                <w:rFonts w:ascii="Calibri" w:eastAsia="Times New Roman" w:hAnsi="Calibri" w:cs="Times New Roman"/>
-                <w:color w:val="000000"/>
-                <w:sz w:val="22"/>
-                <w:szCs w:val="22"/>
-                <w:vertAlign w:val="superscript"/>
-                <w:lang w:eastAsia="en-AU"/>
-              </w:rPr>
-              <w:t>6</w:t>
-            </w:r>
-            <w:r>
-              <w:rPr>
-                <w:rFonts w:ascii="Calibri" w:eastAsia="Times New Roman" w:hAnsi="Calibri" w:cs="Times New Roman"/>
-                <w:color w:val="000000"/>
-                <w:sz w:val="22"/>
-                <w:szCs w:val="22"/>
-                <w:vertAlign w:val="superscript"/>
-                <w:lang w:eastAsia="en-AU"/>
-              </w:rPr>
-              <w:fldChar w:fldCharType="end"/>
-            </w:r>
-          </w:p>
-        </w:tc>
-        <w:tc>
-          <w:tcPr>
-            <w:tcW w:w="5704" w:type="dxa"/>
-            <w:shd w:val="clear" w:color="auto" w:fill="auto"/>
-            <w:noWrap/>
-          </w:tcPr>
-          <w:p>
-            <w:pPr>
-              <w:suppressLineNumbers w:val="0"/>
-              <w:spacing w:before="0" w:after="0" w:line="240" w:lineRule="auto"/>
-              <w:rPr>
-                <w:rFonts w:ascii="Calibri" w:eastAsia="Times New Roman" w:hAnsi="Calibri" w:cs="Times New Roman"/>
-                <w:color w:val="000000"/>
-                <w:sz w:val="22"/>
-                <w:szCs w:val="22"/>
-                <w:lang w:eastAsia="en-AU"/>
-              </w:rPr>
-            </w:pPr>
-            <w:r>
-              <w:rPr>
-                <w:rFonts w:ascii="Calibri" w:eastAsia="Times New Roman" w:hAnsi="Calibri" w:cs="Times New Roman"/>
-                <w:color w:val="000000"/>
-                <w:sz w:val="22"/>
-                <w:szCs w:val="22"/>
-                <w:lang w:eastAsia="en-AU"/>
-              </w:rPr>
-              <w:t>Load Shed Latency for sheddable load #.  The actual Load Shed Latency for sheddable load # is the maximum of Shed</w:t>
-            </w:r>
-            <w:r>
-              <w:rPr>
-                <w:rFonts w:ascii="Calibri" w:eastAsia="Times New Roman" w:hAnsi="Calibri" w:cs="Times New Roman"/>
-                <w:color w:val="000000"/>
-                <w:sz w:val="22"/>
-                <w:szCs w:val="22"/>
-                <w:lang w:eastAsia="en-AU"/>
-              </w:rPr>
-              <w:t>LoadT</w:t>
-            </w:r>
-            <w:r>
-              <w:rPr>
-                <w:rFonts w:ascii="Calibri" w:eastAsia="Times New Roman" w:hAnsi="Calibri" w:cs="Times New Roman"/>
-                <w:color w:val="000000"/>
-                <w:sz w:val="22"/>
-                <w:szCs w:val="22"/>
-                <w:lang w:eastAsia="en-AU"/>
-              </w:rPr>
-              <w:t xml:space="preserve"> and Shed#</w:t>
-            </w:r>
-            <w:r>
-              <w:rPr>
-                <w:rFonts w:ascii="Calibri" w:eastAsia="Times New Roman" w:hAnsi="Calibri" w:cs="Times New Roman"/>
-                <w:color w:val="000000"/>
-                <w:sz w:val="22"/>
-                <w:szCs w:val="22"/>
-                <w:lang w:eastAsia="en-AU"/>
-              </w:rPr>
-              <w:t xml:space="preserve"> LoadT</w:t>
-            </w:r>
-          </w:p>
-        </w:tc>
-      </w:tr>
-      <w:tr>
-        <w:trPr>
-          <w:trHeight w:val="300"/>
-        </w:trPr>
-        <w:tc>
-          <w:tcPr>
-            <w:tcW w:w="8271" w:type="dxa"/>
-            <w:gridSpan w:val="2"/>
-          </w:tcPr>
-          <w:p>
-            <w:pPr>
-              <w:suppressLineNumbers w:val="0"/>
-              <w:spacing w:before="0" w:after="0" w:line="240" w:lineRule="auto"/>
-              <w:rPr>
-                <w:rFonts w:ascii="Calibri" w:eastAsia="Times New Roman" w:hAnsi="Calibri" w:cs="Times New Roman"/>
-                <w:i/>
-                <w:color w:val="000000"/>
-                <w:sz w:val="22"/>
-                <w:szCs w:val="22"/>
-                <w:lang w:eastAsia="en-AU"/>
-              </w:rPr>
-            </w:pPr>
-            <w:r>
-              <w:rPr>
-                <w:rFonts w:ascii="Calibri" w:eastAsia="Times New Roman" w:hAnsi="Calibri" w:cs="Times New Roman"/>
-                <w:i/>
-                <w:color w:val="000000"/>
-                <w:sz w:val="22"/>
-                <w:szCs w:val="22"/>
-                <w:lang w:eastAsia="en-AU"/>
-              </w:rPr>
-              <w:t>outputs:</w:t>
-            </w:r>
-          </w:p>
-        </w:tc>
-      </w:tr>
-      <w:tr>
-        <w:trPr>
-          <w:trHeight w:val="300"/>
-        </w:trPr>
-        <w:tc>
-          <w:tcPr>
-            <w:tcW w:w="2567" w:type="dxa"/>
+            <w:tcW w:w="2655" w:type="dxa"/>
           </w:tcPr>
           <w:p>
             <w:pPr>
@@ -23294,11 +22807,13 @@
       </w:tr>
       <w:tr>
         <w:trPr>
+          <w:cantSplit/>
           <w:trHeight w:val="300"/>
+          <w:tblHeader/>
         </w:trPr>
         <w:tc>
           <w:tcPr>
-            <w:tcW w:w="2567" w:type="dxa"/>
+            <w:tcW w:w="2655" w:type="dxa"/>
           </w:tcPr>
           <w:p>
             <w:pPr>
@@ -23358,11 +22873,13 @@
       </w:tr>
       <w:tr>
         <w:trPr>
+          <w:cantSplit/>
           <w:trHeight w:val="300"/>
+          <w:tblHeader/>
         </w:trPr>
         <w:tc>
           <w:tcPr>
-            <w:tcW w:w="2567" w:type="dxa"/>
+            <w:tcW w:w="2655" w:type="dxa"/>
           </w:tcPr>
           <w:p>
             <w:pPr>
@@ -23422,11 +22939,13 @@
       </w:tr>
       <w:tr>
         <w:trPr>
+          <w:cantSplit/>
           <w:trHeight w:val="300"/>
+          <w:tblHeader/>
         </w:trPr>
         <w:tc>
           <w:tcPr>
-            <w:tcW w:w="2567" w:type="dxa"/>
+            <w:tcW w:w="2655" w:type="dxa"/>
           </w:tcPr>
           <w:p>
             <w:pPr>
@@ -23486,11 +23005,13 @@
       </w:tr>
       <w:tr>
         <w:trPr>
+          <w:cantSplit/>
           <w:trHeight w:val="300"/>
+          <w:tblHeader/>
         </w:trPr>
         <w:tc>
           <w:tcPr>
-            <w:tcW w:w="2567" w:type="dxa"/>
+            <w:tcW w:w="2655" w:type="dxa"/>
           </w:tcPr>
           <w:p>
             <w:pPr>
@@ -23550,11 +23071,13 @@
       </w:tr>
       <w:tr>
         <w:trPr>
+          <w:cantSplit/>
           <w:trHeight w:val="300"/>
+          <w:tblHeader/>
         </w:trPr>
         <w:tc>
           <w:tcPr>
-            <w:tcW w:w="2567" w:type="dxa"/>
+            <w:tcW w:w="2655" w:type="dxa"/>
           </w:tcPr>
           <w:p>
             <w:pPr>
@@ -23614,11 +23137,13 @@
       </w:tr>
       <w:tr>
         <w:trPr>
+          <w:cantSplit/>
           <w:trHeight w:val="300"/>
+          <w:tblHeader/>
         </w:trPr>
         <w:tc>
           <w:tcPr>
-            <w:tcW w:w="2567" w:type="dxa"/>
+            <w:tcW w:w="2655" w:type="dxa"/>
           </w:tcPr>
           <w:p>
             <w:pPr>
@@ -23678,11 +23203,13 @@
       </w:tr>
       <w:tr>
         <w:trPr>
+          <w:cantSplit/>
           <w:trHeight w:val="300"/>
+          <w:tblHeader/>
         </w:trPr>
         <w:tc>
           <w:tcPr>
-            <w:tcW w:w="2567" w:type="dxa"/>
+            <w:tcW w:w="2655" w:type="dxa"/>
           </w:tcPr>
           <w:p>
             <w:pPr>
@@ -23742,11 +23269,13 @@
       </w:tr>
       <w:tr>
         <w:trPr>
+          <w:cantSplit/>
           <w:trHeight w:val="300"/>
+          <w:tblHeader/>
         </w:trPr>
         <w:tc>
           <w:tcPr>
-            <w:tcW w:w="2567" w:type="dxa"/>
+            <w:tcW w:w="2655" w:type="dxa"/>
           </w:tcPr>
           <w:p>
             <w:pPr>
@@ -23806,11 +23335,13 @@
       </w:tr>
       <w:tr>
         <w:trPr>
+          <w:cantSplit/>
           <w:trHeight w:val="300"/>
+          <w:tblHeader/>
         </w:trPr>
         <w:tc>
           <w:tcPr>
-            <w:tcW w:w="2567" w:type="dxa"/>
+            <w:tcW w:w="2655" w:type="dxa"/>
           </w:tcPr>
           <w:p>
             <w:pPr>
@@ -23870,11 +23401,13 @@
       </w:tr>
       <w:tr>
         <w:trPr>
+          <w:cantSplit/>
           <w:trHeight w:val="300"/>
+          <w:tblHeader/>
         </w:trPr>
         <w:tc>
           <w:tcPr>
-            <w:tcW w:w="2567" w:type="dxa"/>
+            <w:tcW w:w="2655" w:type="dxa"/>
           </w:tcPr>
           <w:p>
             <w:pPr>
@@ -23934,11 +23467,13 @@
       </w:tr>
       <w:tr>
         <w:trPr>
+          <w:cantSplit/>
           <w:trHeight w:val="300"/>
+          <w:tblHeader/>
         </w:trPr>
         <w:tc>
           <w:tcPr>
-            <w:tcW w:w="2567" w:type="dxa"/>
+            <w:tcW w:w="2655" w:type="dxa"/>
           </w:tcPr>
           <w:p>
             <w:pPr>
@@ -23998,11 +23533,13 @@
       </w:tr>
       <w:tr>
         <w:trPr>
+          <w:cantSplit/>
           <w:trHeight w:val="300"/>
+          <w:tblHeader/>
         </w:trPr>
         <w:tc>
           <w:tcPr>
-            <w:tcW w:w="2567" w:type="dxa"/>
+            <w:tcW w:w="2655" w:type="dxa"/>
           </w:tcPr>
           <w:p>
             <w:pPr>
@@ -24062,11 +23599,13 @@
       </w:tr>
       <w:tr>
         <w:trPr>
+          <w:cantSplit/>
           <w:trHeight w:val="300"/>
+          <w:tblHeader/>
         </w:trPr>
         <w:tc>
           <w:tcPr>
-            <w:tcW w:w="2567" w:type="dxa"/>
+            <w:tcW w:w="2655" w:type="dxa"/>
           </w:tcPr>
           <w:p>
             <w:pPr>
@@ -24126,11 +23665,13 @@
       </w:tr>
       <w:tr>
         <w:trPr>
+          <w:cantSplit/>
           <w:trHeight w:val="300"/>
+          <w:tblHeader/>
         </w:trPr>
         <w:tc>
           <w:tcPr>
-            <w:tcW w:w="2567" w:type="dxa"/>
+            <w:tcW w:w="2655" w:type="dxa"/>
           </w:tcPr>
           <w:p>
             <w:pPr>
@@ -24190,11 +23731,13 @@
       </w:tr>
       <w:tr>
         <w:trPr>
+          <w:cantSplit/>
           <w:trHeight w:val="300"/>
+          <w:tblHeader/>
         </w:trPr>
         <w:tc>
           <w:tcPr>
-            <w:tcW w:w="2567" w:type="dxa"/>
+            <w:tcW w:w="2655" w:type="dxa"/>
           </w:tcPr>
           <w:p>
             <w:pPr>
@@ -24254,11 +23797,13 @@
       </w:tr>
       <w:tr>
         <w:trPr>
+          <w:cantSplit/>
           <w:trHeight w:val="300"/>
+          <w:tblHeader/>
         </w:trPr>
         <w:tc>
           <w:tcPr>
-            <w:tcW w:w="2567" w:type="dxa"/>
+            <w:tcW w:w="2655" w:type="dxa"/>
           </w:tcPr>
           <w:p>
             <w:pPr>
@@ -24338,11 +23883,13 @@
       </w:tr>
       <w:tr>
         <w:trPr>
+          <w:cantSplit/>
           <w:trHeight w:val="300"/>
+          <w:tblHeader/>
         </w:trPr>
         <w:tc>
           <w:tcPr>
-            <w:tcW w:w="2567" w:type="dxa"/>
+            <w:tcW w:w="2655" w:type="dxa"/>
           </w:tcPr>
           <w:p>
             <w:pPr>
@@ -24364,7 +23911,6 @@
                 <w:szCs w:val="22"/>
                 <w:lang w:eastAsia="en-AU"/>
               </w:rPr>
-              <w:lastRenderedPageBreak/>
               <w:t>Gen#E</w:t>
             </w:r>
           </w:p>
@@ -24403,11 +23949,13 @@
       </w:tr>
       <w:tr>
         <w:trPr>
+          <w:cantSplit/>
           <w:trHeight w:val="300"/>
+          <w:tblHeader/>
         </w:trPr>
         <w:tc>
           <w:tcPr>
-            <w:tcW w:w="2567" w:type="dxa"/>
+            <w:tcW w:w="2655" w:type="dxa"/>
           </w:tcPr>
           <w:p>
             <w:pPr>
@@ -24467,11 +24015,13 @@
       </w:tr>
       <w:tr>
         <w:trPr>
+          <w:cantSplit/>
           <w:trHeight w:val="300"/>
+          <w:tblHeader/>
         </w:trPr>
         <w:tc>
           <w:tcPr>
-            <w:tcW w:w="2567" w:type="dxa"/>
+            <w:tcW w:w="2655" w:type="dxa"/>
           </w:tcPr>
           <w:p>
             <w:pPr>
@@ -24531,11 +24081,13 @@
       </w:tr>
       <w:tr>
         <w:trPr>
+          <w:cantSplit/>
           <w:trHeight w:val="300"/>
+          <w:tblHeader/>
         </w:trPr>
         <w:tc>
           <w:tcPr>
-            <w:tcW w:w="2567" w:type="dxa"/>
+            <w:tcW w:w="2655" w:type="dxa"/>
           </w:tcPr>
           <w:p>
             <w:pPr>
@@ -24604,11 +24156,13 @@
       </w:tr>
       <w:tr>
         <w:trPr>
+          <w:cantSplit/>
           <w:trHeight w:val="300"/>
+          <w:tblHeader/>
         </w:trPr>
         <w:tc>
           <w:tcPr>
-            <w:tcW w:w="2567" w:type="dxa"/>
+            <w:tcW w:w="2655" w:type="dxa"/>
           </w:tcPr>
           <w:p>
             <w:pPr>
@@ -24668,11 +24222,13 @@
       </w:tr>
       <w:tr>
         <w:trPr>
+          <w:cantSplit/>
           <w:trHeight w:val="300"/>
+          <w:tblHeader/>
         </w:trPr>
         <w:tc>
           <w:tcPr>
-            <w:tcW w:w="2567" w:type="dxa"/>
+            <w:tcW w:w="2655" w:type="dxa"/>
           </w:tcPr>
           <w:p>
             <w:pPr>
@@ -24731,11 +24287,13 @@
       </w:tr>
       <w:tr>
         <w:trPr>
+          <w:cantSplit/>
           <w:trHeight w:val="300"/>
+          <w:tblHeader/>
         </w:trPr>
         <w:tc>
           <w:tcPr>
-            <w:tcW w:w="2567" w:type="dxa"/>
+            <w:tcW w:w="2655" w:type="dxa"/>
           </w:tcPr>
           <w:p>
             <w:pPr>
@@ -24757,6 +24315,7 @@
                 <w:szCs w:val="22"/>
                 <w:lang w:eastAsia="en-AU"/>
               </w:rPr>
+              <w:lastRenderedPageBreak/>
               <w:t>PvSpillE</w:t>
             </w:r>
           </w:p>
@@ -24794,11 +24353,13 @@
       </w:tr>
       <w:tr>
         <w:trPr>
+          <w:cantSplit/>
           <w:trHeight w:val="300"/>
+          <w:tblHeader/>
         </w:trPr>
         <w:tc>
           <w:tcPr>
-            <w:tcW w:w="2567" w:type="dxa"/>
+            <w:tcW w:w="2655" w:type="dxa"/>
           </w:tcPr>
           <w:p>
             <w:pPr>
@@ -24858,11 +24419,13 @@
       </w:tr>
       <w:tr>
         <w:trPr>
+          <w:cantSplit/>
           <w:trHeight w:val="300"/>
+          <w:tblHeader/>
         </w:trPr>
         <w:tc>
           <w:tcPr>
-            <w:tcW w:w="2567" w:type="dxa"/>
+            <w:tcW w:w="2655" w:type="dxa"/>
           </w:tcPr>
           <w:p>
             <w:pPr>
@@ -24922,11 +24485,13 @@
       </w:tr>
       <w:tr>
         <w:trPr>
+          <w:cantSplit/>
           <w:trHeight w:val="300"/>
+          <w:tblHeader/>
         </w:trPr>
         <w:tc>
           <w:tcPr>
-            <w:tcW w:w="2567" w:type="dxa"/>
+            <w:tcW w:w="2655" w:type="dxa"/>
           </w:tcPr>
           <w:p>
             <w:pPr>
@@ -24986,11 +24551,13 @@
       </w:tr>
       <w:tr>
         <w:trPr>
+          <w:cantSplit/>
           <w:trHeight w:val="300"/>
+          <w:tblHeader/>
         </w:trPr>
         <w:tc>
           <w:tcPr>
-            <w:tcW w:w="2567" w:type="dxa"/>
+            <w:tcW w:w="2655" w:type="dxa"/>
           </w:tcPr>
           <w:p>
             <w:pPr>
@@ -25050,11 +24617,13 @@
       </w:tr>
       <w:tr>
         <w:trPr>
+          <w:cantSplit/>
           <w:trHeight w:val="300"/>
+          <w:tblHeader/>
         </w:trPr>
         <w:tc>
           <w:tcPr>
-            <w:tcW w:w="2567" w:type="dxa"/>
+            <w:tcW w:w="2655" w:type="dxa"/>
           </w:tcPr>
           <w:p>
             <w:pPr>
@@ -25114,11 +24683,13 @@
       </w:tr>
       <w:tr>
         <w:trPr>
+          <w:cantSplit/>
           <w:trHeight w:val="300"/>
+          <w:tblHeader/>
         </w:trPr>
         <w:tc>
           <w:tcPr>
-            <w:tcW w:w="2567" w:type="dxa"/>
+            <w:tcW w:w="2655" w:type="dxa"/>
           </w:tcPr>
           <w:p>
             <w:pPr>
@@ -25151,82 +24722,6 @@
                 <w:lang w:eastAsia="en-AU"/>
               </w:rPr>
               <w:t>LoadP</w:t>
-            </w:r>
-            <w:r>
-              <w:rPr>
-                <w:rFonts w:ascii="Calibri" w:eastAsia="Times New Roman" w:hAnsi="Calibri" w:cs="Times New Roman"/>
-                <w:color w:val="000000"/>
-                <w:sz w:val="22"/>
-                <w:szCs w:val="22"/>
-                <w:vertAlign w:val="superscript"/>
-                <w:lang w:eastAsia="en-AU"/>
-              </w:rPr>
-              <w:fldChar w:fldCharType="begin"/>
-            </w:r>
-            <w:r>
-              <w:rPr>
-                <w:rFonts w:ascii="Calibri" w:eastAsia="Times New Roman" w:hAnsi="Calibri" w:cs="Times New Roman"/>
-                <w:color w:val="000000"/>
-                <w:sz w:val="22"/>
-                <w:szCs w:val="22"/>
-                <w:vertAlign w:val="superscript"/>
-                <w:lang w:eastAsia="en-AU"/>
-              </w:rPr>
-              <w:instrText xml:space="preserve"> NOTEREF _Ref346713528 \h </w:instrText>
-            </w:r>
-            <w:r>
-              <w:rPr>
-                <w:rFonts w:ascii="Calibri" w:eastAsia="Times New Roman" w:hAnsi="Calibri" w:cs="Times New Roman"/>
-                <w:color w:val="000000"/>
-                <w:sz w:val="22"/>
-                <w:szCs w:val="22"/>
-                <w:vertAlign w:val="superscript"/>
-                <w:lang w:eastAsia="en-AU"/>
-              </w:rPr>
-              <w:instrText xml:space="preserve"> \* MERGEFORMAT </w:instrText>
-            </w:r>
-            <w:r>
-              <w:rPr>
-                <w:rFonts w:ascii="Calibri" w:eastAsia="Times New Roman" w:hAnsi="Calibri" w:cs="Times New Roman"/>
-                <w:color w:val="000000"/>
-                <w:sz w:val="22"/>
-                <w:szCs w:val="22"/>
-                <w:vertAlign w:val="superscript"/>
-                <w:lang w:eastAsia="en-AU"/>
-              </w:rPr>
-            </w:r>
-            <w:r>
-              <w:rPr>
-                <w:rFonts w:ascii="Calibri" w:eastAsia="Times New Roman" w:hAnsi="Calibri" w:cs="Times New Roman"/>
-                <w:color w:val="000000"/>
-                <w:sz w:val="22"/>
-                <w:szCs w:val="22"/>
-                <w:vertAlign w:val="superscript"/>
-                <w:lang w:eastAsia="en-AU"/>
-              </w:rPr>
-              <w:fldChar w:fldCharType="separate"/>
-            </w:r>
-            <w:r>
-              <w:rPr>
-                <w:rFonts w:ascii="Calibri" w:eastAsia="Times New Roman" w:hAnsi="Calibri" w:cs="Times New Roman"/>
-                <w:color w:val="000000"/>
-                <w:sz w:val="22"/>
-                <w:szCs w:val="22"/>
-                <w:vertAlign w:val="superscript"/>
-                <w:lang w:eastAsia="en-AU"/>
-              </w:rPr>
-              <w:t>6</w:t>
-            </w:r>
-            <w:r>
-              <w:rPr>
-                <w:rFonts w:ascii="Calibri" w:eastAsia="Times New Roman" w:hAnsi="Calibri" w:cs="Times New Roman"/>
-                <w:color w:val="000000"/>
-                <w:sz w:val="22"/>
-                <w:szCs w:val="22"/>
-                <w:vertAlign w:val="superscript"/>
-                <w:lang w:eastAsia="en-AU"/>
-              </w:rPr>
-              <w:fldChar w:fldCharType="end"/>
             </w:r>
           </w:p>
         </w:tc>
@@ -25263,11 +24758,13 @@
       </w:tr>
       <w:tr>
         <w:trPr>
+          <w:cantSplit/>
           <w:trHeight w:val="300"/>
+          <w:tblHeader/>
         </w:trPr>
         <w:tc>
           <w:tcPr>
-            <w:tcW w:w="2567" w:type="dxa"/>
+            <w:tcW w:w="2655" w:type="dxa"/>
           </w:tcPr>
           <w:p>
             <w:pPr>
@@ -25300,82 +24797,6 @@
                 <w:lang w:eastAsia="en-AU"/>
               </w:rPr>
               <w:t>P</w:t>
-            </w:r>
-            <w:r>
-              <w:rPr>
-                <w:rFonts w:ascii="Calibri" w:eastAsia="Times New Roman" w:hAnsi="Calibri" w:cs="Times New Roman"/>
-                <w:color w:val="000000"/>
-                <w:sz w:val="22"/>
-                <w:szCs w:val="22"/>
-                <w:vertAlign w:val="superscript"/>
-                <w:lang w:eastAsia="en-AU"/>
-              </w:rPr>
-              <w:fldChar w:fldCharType="begin"/>
-            </w:r>
-            <w:r>
-              <w:rPr>
-                <w:rFonts w:ascii="Calibri" w:eastAsia="Times New Roman" w:hAnsi="Calibri" w:cs="Times New Roman"/>
-                <w:color w:val="000000"/>
-                <w:sz w:val="22"/>
-                <w:szCs w:val="22"/>
-                <w:vertAlign w:val="superscript"/>
-                <w:lang w:eastAsia="en-AU"/>
-              </w:rPr>
-              <w:instrText xml:space="preserve"> NOTEREF _Ref346713528 \h </w:instrText>
-            </w:r>
-            <w:r>
-              <w:rPr>
-                <w:rFonts w:ascii="Calibri" w:eastAsia="Times New Roman" w:hAnsi="Calibri" w:cs="Times New Roman"/>
-                <w:color w:val="000000"/>
-                <w:sz w:val="22"/>
-                <w:szCs w:val="22"/>
-                <w:vertAlign w:val="superscript"/>
-                <w:lang w:eastAsia="en-AU"/>
-              </w:rPr>
-              <w:instrText xml:space="preserve"> \* MERGEFORMAT </w:instrText>
-            </w:r>
-            <w:r>
-              <w:rPr>
-                <w:rFonts w:ascii="Calibri" w:eastAsia="Times New Roman" w:hAnsi="Calibri" w:cs="Times New Roman"/>
-                <w:color w:val="000000"/>
-                <w:sz w:val="22"/>
-                <w:szCs w:val="22"/>
-                <w:vertAlign w:val="superscript"/>
-                <w:lang w:eastAsia="en-AU"/>
-              </w:rPr>
-            </w:r>
-            <w:r>
-              <w:rPr>
-                <w:rFonts w:ascii="Calibri" w:eastAsia="Times New Roman" w:hAnsi="Calibri" w:cs="Times New Roman"/>
-                <w:color w:val="000000"/>
-                <w:sz w:val="22"/>
-                <w:szCs w:val="22"/>
-                <w:vertAlign w:val="superscript"/>
-                <w:lang w:eastAsia="en-AU"/>
-              </w:rPr>
-              <w:fldChar w:fldCharType="separate"/>
-            </w:r>
-            <w:r>
-              <w:rPr>
-                <w:rFonts w:ascii="Calibri" w:eastAsia="Times New Roman" w:hAnsi="Calibri" w:cs="Times New Roman"/>
-                <w:color w:val="000000"/>
-                <w:sz w:val="22"/>
-                <w:szCs w:val="22"/>
-                <w:vertAlign w:val="superscript"/>
-                <w:lang w:eastAsia="en-AU"/>
-              </w:rPr>
-              <w:t>6</w:t>
-            </w:r>
-            <w:r>
-              <w:rPr>
-                <w:rFonts w:ascii="Calibri" w:eastAsia="Times New Roman" w:hAnsi="Calibri" w:cs="Times New Roman"/>
-                <w:color w:val="000000"/>
-                <w:sz w:val="22"/>
-                <w:szCs w:val="22"/>
-                <w:vertAlign w:val="superscript"/>
-                <w:lang w:eastAsia="en-AU"/>
-              </w:rPr>
-              <w:fldChar w:fldCharType="end"/>
             </w:r>
           </w:p>
         </w:tc>
@@ -25406,6 +24827,136 @@
                 <w:lang w:eastAsia="en-AU"/>
               </w:rPr>
               <w:t>Sum of online sheddable loads</w:t>
+            </w:r>
+          </w:p>
+        </w:tc>
+      </w:tr>
+      <w:tr>
+        <w:trPr>
+          <w:cantSplit/>
+          <w:trHeight w:val="300"/>
+          <w:tblHeader/>
+        </w:trPr>
+        <w:tc>
+          <w:tcPr>
+            <w:tcW w:w="2655" w:type="dxa"/>
+          </w:tcPr>
+          <w:p>
+            <w:pPr>
+              <w:suppressLineNumbers w:val="0"/>
+              <w:spacing w:before="0" w:after="0" w:line="240" w:lineRule="auto"/>
+              <w:rPr>
+                <w:rFonts w:ascii="Calibri" w:eastAsia="Times New Roman" w:hAnsi="Calibri" w:cs="Times New Roman"/>
+                <w:color w:val="000000"/>
+                <w:sz w:val="22"/>
+                <w:szCs w:val="22"/>
+                <w:lang w:eastAsia="en-AU"/>
+              </w:rPr>
+            </w:pPr>
+            <w:r>
+              <w:rPr>
+                <w:rFonts w:ascii="Calibri" w:eastAsia="Times New Roman" w:hAnsi="Calibri" w:cs="Times New Roman"/>
+                <w:color w:val="000000"/>
+                <w:sz w:val="22"/>
+                <w:szCs w:val="22"/>
+                <w:lang w:eastAsia="en-AU"/>
+              </w:rPr>
+              <w:t>ShedOffP</w:t>
+            </w:r>
+          </w:p>
+        </w:tc>
+        <w:tc>
+          <w:tcPr>
+            <w:tcW w:w="5704" w:type="dxa"/>
+            <w:shd w:val="clear" w:color="auto" w:fill="auto"/>
+            <w:noWrap/>
+          </w:tcPr>
+          <w:p>
+            <w:pPr>
+              <w:suppressLineNumbers w:val="0"/>
+              <w:spacing w:before="0" w:after="0" w:line="240" w:lineRule="auto"/>
+              <w:rPr>
+                <w:rFonts w:ascii="Calibri" w:eastAsia="Times New Roman" w:hAnsi="Calibri" w:cs="Times New Roman"/>
+                <w:color w:val="000000"/>
+                <w:sz w:val="22"/>
+                <w:szCs w:val="22"/>
+                <w:lang w:eastAsia="en-AU"/>
+              </w:rPr>
+            </w:pPr>
+            <w:r>
+              <w:rPr>
+                <w:rFonts w:ascii="Calibri" w:eastAsia="Times New Roman" w:hAnsi="Calibri" w:cs="Times New Roman"/>
+                <w:color w:val="000000"/>
+                <w:sz w:val="22"/>
+                <w:szCs w:val="22"/>
+                <w:lang w:eastAsia="en-AU"/>
+              </w:rPr>
+              <w:t>Sum of offline portion of sheddable loads</w:t>
+            </w:r>
+          </w:p>
+        </w:tc>
+      </w:tr>
+      <w:tr>
+        <w:trPr>
+          <w:cantSplit/>
+          <w:trHeight w:val="300"/>
+          <w:tblHeader/>
+        </w:trPr>
+        <w:tc>
+          <w:tcPr>
+            <w:tcW w:w="2655" w:type="dxa"/>
+          </w:tcPr>
+          <w:p>
+            <w:pPr>
+              <w:suppressLineNumbers w:val="0"/>
+              <w:spacing w:before="0" w:after="0" w:line="240" w:lineRule="auto"/>
+              <w:rPr>
+                <w:rFonts w:ascii="Calibri" w:eastAsia="Times New Roman" w:hAnsi="Calibri" w:cs="Times New Roman"/>
+                <w:color w:val="000000"/>
+                <w:sz w:val="22"/>
+                <w:szCs w:val="22"/>
+                <w:lang w:eastAsia="en-AU"/>
+              </w:rPr>
+            </w:pPr>
+            <w:r>
+              <w:rPr>
+                <w:rFonts w:ascii="Calibri" w:eastAsia="Times New Roman" w:hAnsi="Calibri" w:cs="Times New Roman"/>
+                <w:color w:val="000000"/>
+                <w:sz w:val="22"/>
+                <w:szCs w:val="22"/>
+                <w:lang w:eastAsia="en-AU"/>
+              </w:rPr>
+              <w:t>ShedE</w:t>
+            </w:r>
+          </w:p>
+        </w:tc>
+        <w:tc>
+          <w:tcPr>
+            <w:tcW w:w="5704" w:type="dxa"/>
+            <w:shd w:val="clear" w:color="auto" w:fill="auto"/>
+            <w:noWrap/>
+          </w:tcPr>
+          <w:p>
+            <w:pPr>
+              <w:suppressLineNumbers w:val="0"/>
+              <w:spacing w:before="0" w:after="0" w:line="240" w:lineRule="auto"/>
+              <w:rPr>
+                <w:rFonts w:ascii="Calibri" w:eastAsia="Times New Roman" w:hAnsi="Calibri" w:cs="Times New Roman"/>
+                <w:color w:val="000000"/>
+                <w:sz w:val="22"/>
+                <w:szCs w:val="22"/>
+                <w:lang w:eastAsia="en-AU"/>
+              </w:rPr>
+            </w:pPr>
+            <w:r>
+              <w:rPr>
+                <w:rFonts w:ascii="Calibri" w:eastAsia="Times New Roman" w:hAnsi="Calibri" w:cs="Times New Roman"/>
+                <w:color w:val="000000"/>
+                <w:sz w:val="22"/>
+                <w:szCs w:val="22"/>
+                <w:lang w:eastAsia="en-AU"/>
+              </w:rPr>
+              <w:t>Sum of accumulated energy that was required to bring offline sheddable load back online</w:t>
             </w:r>
           </w:p>
         </w:tc>
@@ -25604,22 +25155,6 @@
       </w:r>
     </w:p>
   </w:footnote>
-  <w:footnote w:id="6">
-    <w:p>
-      <w:pPr>
-        <w:pStyle w:val="FootnoteText"/>
-      </w:pPr>
-      <w:r>
-        <w:rPr>
-          <w:rStyle w:val="FootnoteReference"/>
-        </w:rPr>
-        <w:footnoteRef/>
-      </w:r>
-      <w:r>
-        <w:t xml:space="preserve"> Currently, only one sheddable load device is implemented and tested.</w:t>
-      </w:r>
-    </w:p>
-  </w:footnote>
 </w:footnotes>
 </file>
 
@@ -25646,14 +25181,14 @@
         <v:path o:extrusionok="f" gradientshapeok="t" o:connecttype="rect"/>
         <o:lock v:ext="edit" aspectratio="t"/>
       </v:shapetype>
-      <v:shape id="_x0000_i1036" type="#_x0000_t75" style="width:11.25pt;height:11.25pt" o:bullet="t">
+      <v:shape id="_x0000_i1066" type="#_x0000_t75" style="width:11.25pt;height:11.25pt" o:bullet="t">
         <v:imagedata r:id="rId1" o:title="mso28E6"/>
       </v:shape>
     </w:pict>
   </w:numPicBullet>
   <w:numPicBullet w:numPicBulletId="1">
     <w:pict>
-      <v:shape id="_x0000_i1037" type="#_x0000_t75" style="width:151.5pt;height:162.75pt" o:bullet="t">
+      <v:shape id="_x0000_i1067" type="#_x0000_t75" style="width:151.5pt;height:162.75pt" o:bullet="t">
         <v:imagedata r:id="rId2" o:title="warn"/>
       </v:shape>
     </w:pict>
@@ -31489,11 +31024,11 @@
           <c:showPercent val="0"/>
           <c:showBubbleSize val="0"/>
         </c:dLbls>
-        <c:axId val="1488075184"/>
-        <c:axId val="1488062672"/>
+        <c:axId val="-1748812608"/>
+        <c:axId val="-1748812064"/>
       </c:scatterChart>
       <c:valAx>
-        <c:axId val="1488075184"/>
+        <c:axId val="-1748812608"/>
         <c:scaling>
           <c:orientation val="minMax"/>
           <c:max val="1"/>
@@ -31505,12 +31040,12 @@
         <c:majorTickMark val="out"/>
         <c:minorTickMark val="none"/>
         <c:tickLblPos val="nextTo"/>
-        <c:crossAx val="1488062672"/>
+        <c:crossAx val="-1748812064"/>
         <c:crosses val="autoZero"/>
         <c:crossBetween val="midCat"/>
       </c:valAx>
       <c:valAx>
-        <c:axId val="1488062672"/>
+        <c:axId val="-1748812064"/>
         <c:scaling>
           <c:orientation val="minMax"/>
         </c:scaling>
@@ -31521,7 +31056,7 @@
         <c:majorTickMark val="out"/>
         <c:minorTickMark val="none"/>
         <c:tickLblPos val="nextTo"/>
-        <c:crossAx val="1488075184"/>
+        <c:crossAx val="-1748812608"/>
         <c:crosses val="autoZero"/>
         <c:crossBetween val="midCat"/>
       </c:valAx>
@@ -31826,7 +31361,7 @@
 </file>
 
 <file path=customXml/itemProps1.xml><?xml version="1.0" encoding="utf-8"?>
-<ds:datastoreItem xmlns:ds="http://schemas.openxmlformats.org/officeDocument/2006/customXml" ds:itemID="{31DD6945-3267-4C9A-912F-39536E70D924}">
+<ds:datastoreItem xmlns:ds="http://schemas.openxmlformats.org/officeDocument/2006/customXml" ds:itemID="{41C0FCFC-D9A8-46BD-A623-2267DD6D7852}">
   <ds:schemaRefs>
     <ds:schemaRef ds:uri="http://schemas.openxmlformats.org/officeDocument/2006/bibliography"/>
   </ds:schemaRefs>

</xml_diff>

<commit_message>
finished fuel usage documentation PWCSLMS-46
</commit_message>
<xml_diff>
--- a/docs/Model User Manual.docx
+++ b/docs/Model User Manual.docx
@@ -3478,7 +3478,7 @@
         <mc:AlternateContent>
           <mc:Choice Requires="wpg">
             <w:drawing>
-              <wp:anchor distT="0" distB="0" distL="114300" distR="114300" simplePos="0" relativeHeight="251653120" behindDoc="0" locked="0" layoutInCell="1" allowOverlap="1" wp14:anchorId="5162E05F" wp14:editId="594688EF">
+              <wp:anchor distT="0" distB="0" distL="114300" distR="114300" simplePos="0" relativeHeight="251655168" behindDoc="0" locked="0" layoutInCell="1" allowOverlap="1" wp14:anchorId="5162E05F" wp14:editId="594688EF">
                 <wp:simplePos x="0" y="0"/>
                 <wp:positionH relativeFrom="column">
                   <wp:posOffset>1216025</wp:posOffset>
@@ -3786,7 +3786,7 @@
           </mc:Choice>
           <mc:Fallback>
             <w:pict>
-              <v:group w14:anchorId="5162E05F" id="Group 2" o:spid="_x0000_s1026" style="position:absolute;margin-left:95.75pt;margin-top:38.3pt;width:258.2pt;height:103.25pt;z-index:251653120;mso-width-relative:margin;mso-height-relative:margin" coordsize="32796,13112" o:gfxdata="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">
+              <v:group w14:anchorId="5162E05F" id="Group 2" o:spid="_x0000_s1026" style="position:absolute;margin-left:95.75pt;margin-top:38.3pt;width:258.2pt;height:103.25pt;z-index:251655168;mso-width-relative:margin;mso-height-relative:margin" coordsize="32796,13112" o:gfxdata="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">
                 <v:shapetype id="_x0000_t202" coordsize="21600,21600" o:spt="202" path="m,l,21600r21600,l21600,xe">
                   <v:stroke joinstyle="miter"/>
                   <v:path gradientshapeok="t" o:connecttype="rect"/>
@@ -4388,18 +4388,6 @@
                                         </w14:textOutline>
                                       </w:rPr>
                                     </w:pPr>
-                                    <w:r>
-                                      <w:rPr>
-                                        <w14:textOutline w14:w="9525" w14:cap="rnd" w14:cmpd="sng" w14:algn="ctr">
-                                          <w14:solidFill>
-                                            <w14:srgbClr w14:val="000000"/>
-                                          </w14:solidFill>
-                                          <w14:prstDash w14:val="solid"/>
-                                          <w14:bevel/>
-                                        </w14:textOutline>
-                                      </w:rPr>
-                                      <w:t>asdfasdf</w:t>
-                                    </w:r>
                                   </w:p>
                                 </w:txbxContent>
                               </wps:txbx>
@@ -4471,18 +4459,6 @@
                                   </w14:textOutline>
                                 </w:rPr>
                               </w:pPr>
-                              <w:r>
-                                <w:rPr>
-                                  <w14:textOutline w14:w="9525" w14:cap="rnd" w14:cmpd="sng" w14:algn="ctr">
-                                    <w14:solidFill>
-                                      <w14:srgbClr w14:val="000000"/>
-                                    </w14:solidFill>
-                                    <w14:prstDash w14:val="solid"/>
-                                    <w14:bevel/>
-                                  </w14:textOutline>
-                                </w:rPr>
-                                <w:t>asdfasdf</w:t>
-                              </w:r>
                             </w:p>
                           </w:txbxContent>
                         </v:textbox>
@@ -12432,7 +12408,7 @@
         <mc:AlternateContent>
           <mc:Choice Requires="wpg">
             <w:drawing>
-              <wp:anchor distT="0" distB="0" distL="114300" distR="114300" simplePos="0" relativeHeight="251657216" behindDoc="0" locked="0" layoutInCell="1" allowOverlap="1" wp14:anchorId="5F4535A4" wp14:editId="7D27AAE4">
+              <wp:anchor distT="0" distB="0" distL="114300" distR="114300" simplePos="0" relativeHeight="251656192" behindDoc="0" locked="0" layoutInCell="1" allowOverlap="1" wp14:anchorId="5F4535A4" wp14:editId="7D27AAE4">
                 <wp:simplePos x="0" y="0"/>
                 <wp:positionH relativeFrom="column">
                   <wp:align>center</wp:align>
@@ -12845,7 +12821,7 @@
           </mc:Choice>
           <mc:Fallback>
             <w:pict>
-              <v:group w14:anchorId="5F4535A4" id="Group 16" o:spid="_x0000_s1035" style="position:absolute;margin-left:0;margin-top:-51.65pt;width:258.25pt;height:120.45pt;z-index:251657216;mso-position-horizontal:center;mso-position-horizontal-relative:text;mso-position-vertical-relative:text;mso-width-relative:margin;mso-height-relative:margin" coordsize="32791,15351" o:gfxdata="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">
+              <v:group w14:anchorId="5F4535A4" id="Group 16" o:spid="_x0000_s1035" style="position:absolute;margin-left:0;margin-top:-51.65pt;width:258.25pt;height:120.45pt;z-index:251656192;mso-position-horizontal:center;mso-position-horizontal-relative:text;mso-position-vertical-relative:text;mso-width-relative:margin;mso-height-relative:margin" coordsize="32791,15351" o:gfxdata="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">
                 <v:shape id="Text Box 2" o:spid="_x0000_s1036" type="#_x0000_t202" style="position:absolute;width:32791;height:13265;visibility:visible;mso-wrap-style:square;v-text-anchor:top" o:gfxdata="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" stroked="f">
                   <v:textbox>
                     <w:txbxContent>
@@ -14512,7 +14488,13 @@
     </w:p>
     <w:p>
       <w:r>
-        <w:t>Each generator uses a fuel efficiency curve to determine the fuel used (L per kWh).  The curve is made up of 5 points, each representing a load factor and resultant fuel consumption, with a linear function between any two points.</w:t>
+        <w:t xml:space="preserve">Each generator uses a fuel efficiency curve to determine the fuel used (L per </w:t>
+      </w:r>
+      <w:r>
+        <w:t>hour</w:t>
+      </w:r>
+      <w:r>
+        <w:t>).  The curve is made up of 5 points, each representing a load factor and resultant fuel consumption, with a linear function between any two points.</w:t>
       </w:r>
     </w:p>
     <w:p>
@@ -14533,7 +14515,7 @@
         <w:drawing>
           <wp:inline distT="0" distB="0" distL="0" distR="0" wp14:anchorId="75D3F69E" wp14:editId="5FA90D19">
             <wp:extent cx="4710113" cy="2743200"/>
-            <wp:effectExtent l="0" t="0" r="14605" b="19050"/>
+            <wp:effectExtent l="0" t="0" r="14605" b="0"/>
             <wp:docPr id="7" name="Chart 7"/>
             <wp:cNvGraphicFramePr/>
             <a:graphic xmlns:a="http://schemas.openxmlformats.org/drawingml/2006/main">
@@ -14567,7 +14549,13 @@
     </w:p>
     <w:p>
       <w:r>
-        <w:t>The x-axis shows Load Factor, where 1.0 is 100% load, and the y-axis shows fuel efficiency in L/kWh.</w:t>
+        <w:t xml:space="preserve">The x-axis shows Load Factor, where 1.0 is 100% load, and the y-axis shows fuel </w:t>
+      </w:r>
+      <w:r>
+        <w:t>consumption</w:t>
+      </w:r>
+      <w:r>
+        <w:t xml:space="preserve"> in L/h.</w:t>
       </w:r>
     </w:p>
     <w:p>
@@ -14637,7 +14625,7 @@
               <w:keepLines/>
             </w:pPr>
             <w:r>
-              <w:t>L/kWh</w:t>
+              <w:t>L/h</w:t>
             </w:r>
           </w:p>
         </w:tc>
@@ -14684,10 +14672,7 @@
               <w:keepLines/>
             </w:pPr>
             <w:r>
-              <w:t>0.4</w:t>
-            </w:r>
-            <w:r>
-              <w:t>3</w:t>
+              <w:t>129</w:t>
             </w:r>
           </w:p>
         </w:tc>
@@ -14734,7 +14719,7 @@
               <w:keepLines/>
             </w:pPr>
             <w:r>
-              <w:t>0.40</w:t>
+              <w:t>120</w:t>
             </w:r>
           </w:p>
         </w:tc>
@@ -14781,7 +14766,7 @@
               <w:keepLines/>
             </w:pPr>
             <w:r>
-              <w:t>0.35</w:t>
+              <w:t>105</w:t>
             </w:r>
           </w:p>
         </w:tc>
@@ -14828,7 +14813,7 @@
               <w:keepLines/>
             </w:pPr>
             <w:r>
-              <w:t>0.33</w:t>
+              <w:t>99</w:t>
             </w:r>
           </w:p>
         </w:tc>
@@ -14875,7 +14860,7 @@
               <w:keepLines/>
             </w:pPr>
             <w:r>
-              <w:t>0.33</w:t>
+              <w:t>99</w:t>
             </w:r>
           </w:p>
         </w:tc>
@@ -15488,8 +15473,78 @@
                   <w:rPr>
                     <w:rFonts w:ascii="Cambria Math" w:hAnsi="Cambria Math"/>
                   </w:rPr>
-                  <m:t>C=mL+b</m:t>
+                  <m:t>C=m</m:t>
                 </m:r>
+                <m:r>
+                  <w:rPr>
+                    <w:rFonts w:ascii="Cambria Math" w:hAnsi="Cambria Math"/>
+                  </w:rPr>
+                  <m:t>(L-</m:t>
+                </m:r>
+                <m:sSub>
+                  <m:sSubPr>
+                    <m:ctrlPr>
+                      <w:rPr>
+                        <w:rFonts w:ascii="Cambria Math" w:hAnsi="Cambria Math"/>
+                        <w:i/>
+                      </w:rPr>
+                    </m:ctrlPr>
+                  </m:sSubPr>
+                  <m:e>
+                    <m:r>
+                      <w:rPr>
+                        <w:rFonts w:ascii="Cambria Math" w:hAnsi="Cambria Math"/>
+                      </w:rPr>
+                      <m:t>L</m:t>
+                    </m:r>
+                  </m:e>
+                  <m:sub>
+                    <m:r>
+                      <w:rPr>
+                        <w:rFonts w:ascii="Cambria Math" w:hAnsi="Cambria Math"/>
+                      </w:rPr>
+                      <m:t>1</m:t>
+                    </m:r>
+                  </m:sub>
+                </m:sSub>
+                <m:r>
+                  <w:rPr>
+                    <w:rFonts w:ascii="Cambria Math" w:hAnsi="Cambria Math"/>
+                  </w:rPr>
+                  <m:t>)</m:t>
+                </m:r>
+                <m:r>
+                  <w:rPr>
+                    <w:rFonts w:ascii="Cambria Math" w:hAnsi="Cambria Math"/>
+                  </w:rPr>
+                  <m:t>+</m:t>
+                </m:r>
+                <m:sSub>
+                  <m:sSubPr>
+                    <m:ctrlPr>
+                      <w:rPr>
+                        <w:rFonts w:ascii="Cambria Math" w:hAnsi="Cambria Math"/>
+                        <w:i/>
+                      </w:rPr>
+                    </m:ctrlPr>
+                  </m:sSubPr>
+                  <m:e>
+                    <m:r>
+                      <w:rPr>
+                        <w:rFonts w:ascii="Cambria Math" w:hAnsi="Cambria Math"/>
+                      </w:rPr>
+                      <m:t>C</m:t>
+                    </m:r>
+                  </m:e>
+                  <m:sub>
+                    <m:r>
+                      <w:rPr>
+                        <w:rFonts w:ascii="Cambria Math" w:hAnsi="Cambria Math"/>
+                      </w:rPr>
+                      <m:t>1</m:t>
+                    </m:r>
+                  </m:sub>
+                </m:sSub>
               </m:oMath>
             </m:oMathPara>
           </w:p>
@@ -15800,112 +15855,6 @@
               <w:keepLines/>
             </w:pPr>
             <w:r>
-              <w:t xml:space="preserve">and </w:t>
-            </w:r>
-            <w:r>
-              <w:rPr>
-                <w:i/>
-              </w:rPr>
-              <w:t>b</w:t>
-            </w:r>
-            <w:r>
-              <w:t xml:space="preserve"> is the offset:</w:t>
-            </w:r>
-          </w:p>
-        </w:tc>
-        <w:tc>
-          <w:tcPr>
-            <w:tcW w:w="3747" w:type="dxa"/>
-            <w:vAlign w:val="center"/>
-          </w:tcPr>
-          <w:p>
-            <w:pPr>
-              <w:keepNext/>
-              <w:keepLines/>
-            </w:pPr>
-            <m:oMathPara>
-              <m:oMath>
-                <m:r>
-                  <w:rPr>
-                    <w:rFonts w:ascii="Cambria Math" w:hAnsi="Cambria Math"/>
-                  </w:rPr>
-                  <m:t>b=</m:t>
-                </m:r>
-                <m:sSub>
-                  <m:sSubPr>
-                    <m:ctrlPr>
-                      <w:rPr>
-                        <w:rFonts w:ascii="Cambria Math" w:hAnsi="Cambria Math"/>
-                        <w:i/>
-                      </w:rPr>
-                    </m:ctrlPr>
-                  </m:sSubPr>
-                  <m:e>
-                    <m:r>
-                      <w:rPr>
-                        <w:rFonts w:ascii="Cambria Math" w:hAnsi="Cambria Math"/>
-                      </w:rPr>
-                      <m:t>L</m:t>
-                    </m:r>
-                  </m:e>
-                  <m:sub>
-                    <m:r>
-                      <w:rPr>
-                        <w:rFonts w:ascii="Cambria Math" w:hAnsi="Cambria Math"/>
-                      </w:rPr>
-                      <m:t>1</m:t>
-                    </m:r>
-                  </m:sub>
-                </m:sSub>
-                <m:r>
-                  <w:rPr>
-                    <w:rFonts w:ascii="Cambria Math" w:hAnsi="Cambria Math"/>
-                  </w:rPr>
-                  <m:t>-m</m:t>
-                </m:r>
-                <m:sSub>
-                  <m:sSubPr>
-                    <m:ctrlPr>
-                      <w:rPr>
-                        <w:rFonts w:ascii="Cambria Math" w:hAnsi="Cambria Math"/>
-                        <w:i/>
-                      </w:rPr>
-                    </m:ctrlPr>
-                  </m:sSubPr>
-                  <m:e>
-                    <m:r>
-                      <w:rPr>
-                        <w:rFonts w:ascii="Cambria Math" w:hAnsi="Cambria Math"/>
-                      </w:rPr>
-                      <m:t>P</m:t>
-                    </m:r>
-                  </m:e>
-                  <m:sub>
-                    <m:r>
-                      <w:rPr>
-                        <w:rFonts w:ascii="Cambria Math" w:hAnsi="Cambria Math"/>
-                      </w:rPr>
-                      <m:t>1</m:t>
-                    </m:r>
-                  </m:sub>
-                </m:sSub>
-              </m:oMath>
-            </m:oMathPara>
-          </w:p>
-        </w:tc>
-      </w:tr>
-      <w:tr>
-        <w:tc>
-          <w:tcPr>
-            <w:tcW w:w="5495" w:type="dxa"/>
-            <w:vAlign w:val="center"/>
-          </w:tcPr>
-          <w:p>
-            <w:pPr>
-              <w:keepNext/>
-              <w:keepLines/>
-            </w:pPr>
-            <w:r>
               <w:t xml:space="preserve">Total Fuel consumption </w:t>
             </w:r>
             <m:oMath>
@@ -16093,6 +16042,21 @@
                 </m:sub>
               </m:sSub>
             </m:oMath>
+            <w:r>
+              <w:t xml:space="preserve">; and C is the current iterations’ value for </w:t>
+            </w:r>
+            <w:r>
+              <w:t>consumption.  Each iteration is 1/3600</w:t>
+            </w:r>
+            <w:r>
+              <w:rPr>
+                <w:vertAlign w:val="superscript"/>
+              </w:rPr>
+              <w:t>th</w:t>
+            </w:r>
+            <w:r>
+              <w:t xml:space="preserve"> of an hour.</w:t>
+            </w:r>
           </w:p>
         </w:tc>
         <w:tc>
@@ -17304,7 +17268,7 @@
               <mc:AlternateContent>
                 <mc:Choice Requires="wps">
                   <w:drawing>
-                    <wp:anchor distT="0" distB="0" distL="114300" distR="114300" simplePos="0" relativeHeight="251662336" behindDoc="0" locked="0" layoutInCell="1" allowOverlap="1" wp14:anchorId="3CAADC13" wp14:editId="01C9905C">
+                    <wp:anchor distT="0" distB="0" distL="114300" distR="114300" simplePos="0" relativeHeight="251661312" behindDoc="0" locked="0" layoutInCell="1" allowOverlap="1" wp14:anchorId="3CAADC13" wp14:editId="01C9905C">
                       <wp:simplePos x="0" y="0"/>
                       <wp:positionH relativeFrom="column">
                         <wp:posOffset>-1216037</wp:posOffset>
@@ -17384,7 +17348,7 @@
                 </mc:Choice>
                 <mc:Fallback>
                   <w:pict>
-                    <v:shape w14:anchorId="3CAADC13" id="Text Box 26" o:spid="_x0000_s1044" type="#_x0000_t202" style="position:absolute;margin-left:-95.75pt;margin-top:352.85pt;width:192.45pt;height:.05pt;rotation:90;z-index:251662336;visibility:visible;mso-wrap-style:square;mso-width-percent:0;mso-wrap-distance-left:9pt;mso-wrap-distance-top:0;mso-wrap-distance-right:9pt;mso-wrap-distance-bottom:0;mso-position-horizontal:absolute;mso-position-horizontal-relative:text;mso-position-vertical:absolute;mso-position-vertical-relative:text;mso-width-percent:0;mso-width-relative:margin;v-text-anchor:top" o:gfxdata="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" stroked="f">
+                    <v:shape w14:anchorId="3CAADC13" id="Text Box 26" o:spid="_x0000_s1044" type="#_x0000_t202" style="position:absolute;margin-left:-95.75pt;margin-top:352.85pt;width:192.45pt;height:.05pt;rotation:90;z-index:251661312;visibility:visible;mso-wrap-style:square;mso-width-percent:0;mso-wrap-distance-left:9pt;mso-wrap-distance-top:0;mso-wrap-distance-right:9pt;mso-wrap-distance-bottom:0;mso-position-horizontal:absolute;mso-position-horizontal-relative:text;mso-position-vertical:absolute;mso-position-vertical-relative:text;mso-width-percent:0;mso-width-relative:margin;v-text-anchor:top" o:gfxdata="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" stroked="f">
                       <v:textbox style="mso-fit-shape-to-text:t" inset="0,0,0,0">
                         <w:txbxContent>
                           <w:p>
@@ -17426,7 +17390,7 @@
                 <w:lang w:eastAsia="en-AU"/>
               </w:rPr>
               <w:drawing>
-                <wp:anchor distT="360045" distB="360045" distL="114300" distR="114300" simplePos="0" relativeHeight="251659264" behindDoc="0" locked="0" layoutInCell="1" allowOverlap="1" wp14:anchorId="2CB3C987" wp14:editId="08470B0D">
+                <wp:anchor distT="360045" distB="360045" distL="114300" distR="114300" simplePos="0" relativeHeight="251658240" behindDoc="0" locked="0" layoutInCell="1" allowOverlap="1" wp14:anchorId="2CB3C987" wp14:editId="08470B0D">
                   <wp:simplePos x="0" y="0"/>
                   <wp:positionH relativeFrom="column">
                     <wp:posOffset>-1319530</wp:posOffset>
@@ -21970,7 +21934,7 @@
                 <w:szCs w:val="22"/>
                 <w:lang w:eastAsia="en-AU"/>
               </w:rPr>
-              <w:t>Gen#FuelCons</w:t>
+              <w:t>Gen#MinRunTPa</w:t>
             </w:r>
           </w:p>
         </w:tc>
@@ -22001,7 +21965,7 @@
                 <w:szCs w:val="22"/>
                 <w:lang w:eastAsia="en-AU"/>
               </w:rPr>
-              <w:t>Generator # Fuel Consumption (L/kWh)</w:t>
+              <w:t>Generator # Minimum Run Time</w:t>
             </w:r>
           </w:p>
         </w:tc>
@@ -22036,7 +22000,7 @@
                 <w:szCs w:val="22"/>
                 <w:lang w:eastAsia="en-AU"/>
               </w:rPr>
-              <w:t>Gen#MinRunTPa</w:t>
+              <w:t>Gen#IdealPctP</w:t>
             </w:r>
           </w:p>
         </w:tc>
@@ -22067,7 +22031,7 @@
                 <w:szCs w:val="22"/>
                 <w:lang w:eastAsia="en-AU"/>
               </w:rPr>
-              <w:t>Generator # Minimum Run Time</w:t>
+              <w:t>Generator # Ideal Load Setpoint (% of MaxP)</w:t>
             </w:r>
           </w:p>
         </w:tc>
@@ -22102,7 +22066,7 @@
                 <w:szCs w:val="22"/>
                 <w:lang w:eastAsia="en-AU"/>
               </w:rPr>
-              <w:t>Gen#IdealPctP</w:t>
+              <w:t>Gen#Service#T</w:t>
             </w:r>
           </w:p>
         </w:tc>
@@ -22111,7 +22075,6 @@
             <w:tcW w:w="5704" w:type="dxa"/>
             <w:shd w:val="clear" w:color="auto" w:fill="auto"/>
             <w:noWrap/>
-            <w:hideMark/>
           </w:tcPr>
           <w:p>
             <w:pPr>
@@ -22133,7 +22096,7 @@
                 <w:szCs w:val="22"/>
                 <w:lang w:eastAsia="en-AU"/>
               </w:rPr>
-              <w:t>Generator # Ideal Load Setpoint (% of MaxP)</w:t>
+              <w:t>Generator # Service Interval (h).  After this amount of run hours have elapsed, the generator is taken offline for Gen#Service#OutT hours.</w:t>
             </w:r>
           </w:p>
         </w:tc>
@@ -22168,7 +22131,7 @@
                 <w:szCs w:val="22"/>
                 <w:lang w:eastAsia="en-AU"/>
               </w:rPr>
-              <w:t>Gen#Service#T</w:t>
+              <w:t>Gen#Service#OutT</w:t>
             </w:r>
           </w:p>
         </w:tc>
@@ -22198,7 +22161,7 @@
                 <w:szCs w:val="22"/>
                 <w:lang w:eastAsia="en-AU"/>
               </w:rPr>
-              <w:t>Generator # Service Interval (h).  After this amount of run hours have elapsed, the generator is taken offline for Gen#Service#OutT hours.</w:t>
+              <w:t>The time (h) it takes to perform a service.</w:t>
             </w:r>
           </w:p>
         </w:tc>
@@ -22233,7 +22196,7 @@
                 <w:szCs w:val="22"/>
                 <w:lang w:eastAsia="en-AU"/>
               </w:rPr>
-              <w:t>Gen#Service#OutT</w:t>
+              <w:t>GenConfig#</w:t>
             </w:r>
           </w:p>
         </w:tc>
@@ -22242,6 +22205,7 @@
             <w:tcW w:w="5704" w:type="dxa"/>
             <w:shd w:val="clear" w:color="auto" w:fill="auto"/>
             <w:noWrap/>
+            <w:hideMark/>
           </w:tcPr>
           <w:p>
             <w:pPr>
@@ -22263,7 +22227,17 @@
                 <w:szCs w:val="22"/>
                 <w:lang w:eastAsia="en-AU"/>
               </w:rPr>
-              <w:t>The time (h) it takes to perform a service.</w:t>
+              <w:t xml:space="preserve">Configuration table, Row #.  </w:t>
+            </w:r>
+            <w:r>
+              <w:rPr>
+                <w:rFonts w:ascii="Calibri" w:eastAsia="Times New Roman" w:hAnsi="Calibri" w:cs="Times New Roman"/>
+                <w:color w:val="000000"/>
+                <w:sz w:val="22"/>
+                <w:szCs w:val="22"/>
+                <w:lang w:eastAsia="en-AU"/>
+              </w:rPr>
+              <w:t># represents Configuration ID (1-256)</w:t>
             </w:r>
           </w:p>
         </w:tc>
@@ -22298,7 +22272,7 @@
                 <w:szCs w:val="22"/>
                 <w:lang w:eastAsia="en-AU"/>
               </w:rPr>
-              <w:t>GenConfig#</w:t>
+              <w:t>PvAvailP</w:t>
             </w:r>
           </w:p>
         </w:tc>
@@ -22329,17 +22303,7 @@
                 <w:szCs w:val="22"/>
                 <w:lang w:eastAsia="en-AU"/>
               </w:rPr>
-              <w:t xml:space="preserve">Configuration table, Row #.  </w:t>
-            </w:r>
-            <w:r>
-              <w:rPr>
-                <w:rFonts w:ascii="Calibri" w:eastAsia="Times New Roman" w:hAnsi="Calibri" w:cs="Times New Roman"/>
-                <w:color w:val="000000"/>
-                <w:sz w:val="22"/>
-                <w:szCs w:val="22"/>
-                <w:lang w:eastAsia="en-AU"/>
-              </w:rPr>
-              <w:t># represents Configuration ID (1-256)</w:t>
+              <w:t>Available Solar Energy</w:t>
             </w:r>
           </w:p>
         </w:tc>
@@ -22374,7 +22338,7 @@
                 <w:szCs w:val="22"/>
                 <w:lang w:eastAsia="en-AU"/>
               </w:rPr>
-              <w:t>PvAvailP</w:t>
+              <w:t>PvMaxLimP</w:t>
             </w:r>
           </w:p>
         </w:tc>
@@ -22383,7 +22347,6 @@
             <w:tcW w:w="5704" w:type="dxa"/>
             <w:shd w:val="clear" w:color="auto" w:fill="auto"/>
             <w:noWrap/>
-            <w:hideMark/>
           </w:tcPr>
           <w:p>
             <w:pPr>
@@ -22405,7 +22368,7 @@
                 <w:szCs w:val="22"/>
                 <w:lang w:eastAsia="en-AU"/>
               </w:rPr>
-              <w:t>Available Solar Energy</w:t>
+              <w:t>If positive, this is applied as a maximum limit to the available solar energy (PvAvailP)</w:t>
             </w:r>
           </w:p>
         </w:tc>
@@ -22440,7 +22403,17 @@
                 <w:szCs w:val="22"/>
                 <w:lang w:eastAsia="en-AU"/>
               </w:rPr>
-              <w:t>PvMaxLimP</w:t>
+              <w:t>Shed</w:t>
+            </w:r>
+            <w:r>
+              <w:rPr>
+                <w:rFonts w:ascii="Calibri" w:eastAsia="Times New Roman" w:hAnsi="Calibri" w:cs="Times New Roman"/>
+                <w:color w:val="000000"/>
+                <w:sz w:val="22"/>
+                <w:szCs w:val="22"/>
+                <w:lang w:eastAsia="en-AU"/>
+              </w:rPr>
+              <w:t>LoadT</w:t>
             </w:r>
           </w:p>
         </w:tc>
@@ -22470,7 +22443,17 @@
                 <w:szCs w:val="22"/>
                 <w:lang w:eastAsia="en-AU"/>
               </w:rPr>
-              <w:t>If positive, this is applied as a maximum limit to the available solar energy (PvAvailP)</w:t>
+              <w:t xml:space="preserve">Load shed latency for </w:t>
+            </w:r>
+            <w:r>
+              <w:rPr>
+                <w:rFonts w:ascii="Calibri" w:eastAsia="Times New Roman" w:hAnsi="Calibri" w:cs="Times New Roman"/>
+                <w:color w:val="000000"/>
+                <w:sz w:val="22"/>
+                <w:szCs w:val="22"/>
+                <w:lang w:eastAsia="en-AU"/>
+              </w:rPr>
+              <w:t>sheddable load</w:t>
             </w:r>
           </w:p>
         </w:tc>
@@ -22505,17 +22488,7 @@
                 <w:szCs w:val="22"/>
                 <w:lang w:eastAsia="en-AU"/>
               </w:rPr>
-              <w:t>Shed</w:t>
-            </w:r>
-            <w:r>
-              <w:rPr>
-                <w:rFonts w:ascii="Calibri" w:eastAsia="Times New Roman" w:hAnsi="Calibri" w:cs="Times New Roman"/>
-                <w:color w:val="000000"/>
-                <w:sz w:val="22"/>
-                <w:szCs w:val="22"/>
-                <w:lang w:eastAsia="en-AU"/>
-              </w:rPr>
-              <w:t>LoadT</w:t>
+              <w:t>ShedIdealPct</w:t>
             </w:r>
           </w:p>
         </w:tc>
@@ -22545,17 +22518,7 @@
                 <w:szCs w:val="22"/>
                 <w:lang w:eastAsia="en-AU"/>
               </w:rPr>
-              <w:t xml:space="preserve">Load shed latency for </w:t>
-            </w:r>
-            <w:r>
-              <w:rPr>
-                <w:rFonts w:ascii="Calibri" w:eastAsia="Times New Roman" w:hAnsi="Calibri" w:cs="Times New Roman"/>
-                <w:color w:val="000000"/>
-                <w:sz w:val="22"/>
-                <w:szCs w:val="22"/>
-                <w:lang w:eastAsia="en-AU"/>
-              </w:rPr>
-              <w:t>sheddable load</w:t>
+              <w:t>Ideal load factor to maintain by limiting sheddable loads</w:t>
             </w:r>
           </w:p>
         </w:tc>
@@ -22591,7 +22554,17 @@
                 <w:lang w:eastAsia="en-AU"/>
               </w:rPr>
               <w:lastRenderedPageBreak/>
-              <w:t>ShedIdealPct</w:t>
+              <w:t>Shed</w:t>
+            </w:r>
+            <w:r>
+              <w:rPr>
+                <w:rFonts w:ascii="Calibri" w:eastAsia="Times New Roman" w:hAnsi="Calibri" w:cs="Times New Roman"/>
+                <w:color w:val="000000"/>
+                <w:sz w:val="22"/>
+                <w:szCs w:val="22"/>
+                <w:lang w:eastAsia="en-AU"/>
+              </w:rPr>
+              <w:t>LoadP</w:t>
             </w:r>
           </w:p>
         </w:tc>
@@ -22621,7 +22594,7 @@
                 <w:szCs w:val="22"/>
                 <w:lang w:eastAsia="en-AU"/>
               </w:rPr>
-              <w:t>Ideal load factor to maintain by limiting sheddable loads</w:t>
+              <w:t>Size of sheddable load</w:t>
             </w:r>
           </w:p>
         </w:tc>
@@ -22634,7 +22607,8 @@
         </w:trPr>
         <w:tc>
           <w:tcPr>
-            <w:tcW w:w="2655" w:type="dxa"/>
+            <w:tcW w:w="8359" w:type="dxa"/>
+            <w:gridSpan w:val="2"/>
           </w:tcPr>
           <w:p>
             <w:pPr>
@@ -22642,6 +22616,7 @@
               <w:spacing w:before="0" w:after="0" w:line="240" w:lineRule="auto"/>
               <w:rPr>
                 <w:rFonts w:ascii="Calibri" w:eastAsia="Times New Roman" w:hAnsi="Calibri" w:cs="Times New Roman"/>
+                <w:i/>
                 <w:color w:val="000000"/>
                 <w:sz w:val="22"/>
                 <w:szCs w:val="22"/>
@@ -22651,52 +22626,13 @@
             <w:r>
               <w:rPr>
                 <w:rFonts w:ascii="Calibri" w:eastAsia="Times New Roman" w:hAnsi="Calibri" w:cs="Times New Roman"/>
-                <w:color w:val="000000"/>
-                <w:sz w:val="22"/>
-                <w:szCs w:val="22"/>
-                <w:lang w:eastAsia="en-AU"/>
-              </w:rPr>
-              <w:t>Shed</w:t>
-            </w:r>
-            <w:r>
-              <w:rPr>
-                <w:rFonts w:ascii="Calibri" w:eastAsia="Times New Roman" w:hAnsi="Calibri" w:cs="Times New Roman"/>
-                <w:color w:val="000000"/>
-                <w:sz w:val="22"/>
-                <w:szCs w:val="22"/>
-                <w:lang w:eastAsia="en-AU"/>
-              </w:rPr>
-              <w:t>LoadP</w:t>
-            </w:r>
-          </w:p>
-        </w:tc>
-        <w:tc>
-          <w:tcPr>
-            <w:tcW w:w="5704" w:type="dxa"/>
-            <w:shd w:val="clear" w:color="auto" w:fill="auto"/>
-            <w:noWrap/>
-          </w:tcPr>
-          <w:p>
-            <w:pPr>
-              <w:suppressLineNumbers w:val="0"/>
-              <w:spacing w:before="0" w:after="0" w:line="240" w:lineRule="auto"/>
-              <w:rPr>
-                <w:rFonts w:ascii="Calibri" w:eastAsia="Times New Roman" w:hAnsi="Calibri" w:cs="Times New Roman"/>
-                <w:color w:val="000000"/>
-                <w:sz w:val="22"/>
-                <w:szCs w:val="22"/>
-                <w:lang w:eastAsia="en-AU"/>
-              </w:rPr>
-            </w:pPr>
-            <w:r>
-              <w:rPr>
-                <w:rFonts w:ascii="Calibri" w:eastAsia="Times New Roman" w:hAnsi="Calibri" w:cs="Times New Roman"/>
-                <w:color w:val="000000"/>
-                <w:sz w:val="22"/>
-                <w:szCs w:val="22"/>
-                <w:lang w:eastAsia="en-AU"/>
-              </w:rPr>
-              <w:t>Size of sheddable load</w:t>
+                <w:i/>
+                <w:color w:val="000000"/>
+                <w:sz w:val="22"/>
+                <w:szCs w:val="22"/>
+                <w:lang w:eastAsia="en-AU"/>
+              </w:rPr>
+              <w:t>outputs:</w:t>
             </w:r>
           </w:p>
         </w:tc>
@@ -22709,8 +22645,7 @@
         </w:trPr>
         <w:tc>
           <w:tcPr>
-            <w:tcW w:w="8359" w:type="dxa"/>
-            <w:gridSpan w:val="2"/>
+            <w:tcW w:w="2655" w:type="dxa"/>
           </w:tcPr>
           <w:p>
             <w:pPr>
@@ -22718,7 +22653,6 @@
               <w:spacing w:before="0" w:after="0" w:line="240" w:lineRule="auto"/>
               <w:rPr>
                 <w:rFonts w:ascii="Calibri" w:eastAsia="Times New Roman" w:hAnsi="Calibri" w:cs="Times New Roman"/>
-                <w:i/>
                 <w:color w:val="000000"/>
                 <w:sz w:val="22"/>
                 <w:szCs w:val="22"/>
@@ -22728,13 +22662,43 @@
             <w:r>
               <w:rPr>
                 <w:rFonts w:ascii="Calibri" w:eastAsia="Times New Roman" w:hAnsi="Calibri" w:cs="Times New Roman"/>
-                <w:i/>
-                <w:color w:val="000000"/>
-                <w:sz w:val="22"/>
-                <w:szCs w:val="22"/>
-                <w:lang w:eastAsia="en-AU"/>
-              </w:rPr>
-              <w:t>outputs:</w:t>
+                <w:color w:val="000000"/>
+                <w:sz w:val="22"/>
+                <w:szCs w:val="22"/>
+                <w:lang w:eastAsia="en-AU"/>
+              </w:rPr>
+              <w:t>StatP</w:t>
+            </w:r>
+          </w:p>
+        </w:tc>
+        <w:tc>
+          <w:tcPr>
+            <w:tcW w:w="5704" w:type="dxa"/>
+            <w:shd w:val="clear" w:color="auto" w:fill="auto"/>
+            <w:noWrap/>
+            <w:hideMark/>
+          </w:tcPr>
+          <w:p>
+            <w:pPr>
+              <w:suppressLineNumbers w:val="0"/>
+              <w:spacing w:before="0" w:after="0" w:line="240" w:lineRule="auto"/>
+              <w:rPr>
+                <w:rFonts w:ascii="Calibri" w:eastAsia="Times New Roman" w:hAnsi="Calibri" w:cs="Times New Roman"/>
+                <w:color w:val="000000"/>
+                <w:sz w:val="22"/>
+                <w:szCs w:val="22"/>
+                <w:lang w:eastAsia="en-AU"/>
+              </w:rPr>
+            </w:pPr>
+            <w:r>
+              <w:rPr>
+                <w:rFonts w:ascii="Calibri" w:eastAsia="Times New Roman" w:hAnsi="Calibri" w:cs="Times New Roman"/>
+                <w:color w:val="000000"/>
+                <w:sz w:val="22"/>
+                <w:szCs w:val="22"/>
+                <w:lang w:eastAsia="en-AU"/>
+              </w:rPr>
+              <w:t>Station Output</w:t>
             </w:r>
           </w:p>
         </w:tc>
@@ -22769,7 +22733,7 @@
                 <w:szCs w:val="22"/>
                 <w:lang w:eastAsia="en-AU"/>
               </w:rPr>
-              <w:t>StatP</w:t>
+              <w:t>StatBlackCnt</w:t>
             </w:r>
           </w:p>
         </w:tc>
@@ -22800,7 +22764,7 @@
                 <w:szCs w:val="22"/>
                 <w:lang w:eastAsia="en-AU"/>
               </w:rPr>
-              <w:t>Station Output</w:t>
+              <w:t>Number of black starts</w:t>
             </w:r>
           </w:p>
         </w:tc>
@@ -22835,7 +22799,7 @@
                 <w:szCs w:val="22"/>
                 <w:lang w:eastAsia="en-AU"/>
               </w:rPr>
-              <w:t>StatBlackCnt</w:t>
+              <w:t>StatSpinP</w:t>
             </w:r>
           </w:p>
         </w:tc>
@@ -22866,7 +22830,7 @@
                 <w:szCs w:val="22"/>
                 <w:lang w:eastAsia="en-AU"/>
               </w:rPr>
-              <w:t>Number of black starts</w:t>
+              <w:t>Actual Spinning Reserve</w:t>
             </w:r>
           </w:p>
         </w:tc>
@@ -22901,7 +22865,7 @@
                 <w:szCs w:val="22"/>
                 <w:lang w:eastAsia="en-AU"/>
               </w:rPr>
-              <w:t>StatSpinP</w:t>
+              <w:t>GenP</w:t>
             </w:r>
           </w:p>
         </w:tc>
@@ -22932,7 +22896,7 @@
                 <w:szCs w:val="22"/>
                 <w:lang w:eastAsia="en-AU"/>
               </w:rPr>
-              <w:t>Actual Spinning Reserve</w:t>
+              <w:t>Total Generator Output</w:t>
             </w:r>
           </w:p>
         </w:tc>
@@ -22967,7 +22931,7 @@
                 <w:szCs w:val="22"/>
                 <w:lang w:eastAsia="en-AU"/>
               </w:rPr>
-              <w:t>GenP</w:t>
+              <w:t xml:space="preserve">GenMaxP </w:t>
             </w:r>
           </w:p>
         </w:tc>
@@ -22998,7 +22962,7 @@
                 <w:szCs w:val="22"/>
                 <w:lang w:eastAsia="en-AU"/>
               </w:rPr>
-              <w:t>Total Generator Output</w:t>
+              <w:t>Total Capacity Online</w:t>
             </w:r>
           </w:p>
         </w:tc>
@@ -23033,7 +22997,7 @@
                 <w:szCs w:val="22"/>
                 <w:lang w:eastAsia="en-AU"/>
               </w:rPr>
-              <w:t xml:space="preserve">GenMaxP </w:t>
+              <w:t>GenMinRunT</w:t>
             </w:r>
           </w:p>
         </w:tc>
@@ -23064,7 +23028,7 @@
                 <w:szCs w:val="22"/>
                 <w:lang w:eastAsia="en-AU"/>
               </w:rPr>
-              <w:t>Total Capacity Online</w:t>
+              <w:t>Minimum Run Time remaining</w:t>
             </w:r>
           </w:p>
         </w:tc>
@@ -23099,7 +23063,7 @@
                 <w:szCs w:val="22"/>
                 <w:lang w:eastAsia="en-AU"/>
               </w:rPr>
-              <w:t>GenMinRunT</w:t>
+              <w:t>GenOnlineCfg</w:t>
             </w:r>
           </w:p>
         </w:tc>
@@ -23130,7 +23094,7 @@
                 <w:szCs w:val="22"/>
                 <w:lang w:eastAsia="en-AU"/>
               </w:rPr>
-              <w:t>Minimum Run Time remaining</w:t>
+              <w:t>Generators Online</w:t>
             </w:r>
           </w:p>
         </w:tc>
@@ -23165,7 +23129,7 @@
                 <w:szCs w:val="22"/>
                 <w:lang w:eastAsia="en-AU"/>
               </w:rPr>
-              <w:t>GenOnlineCfg</w:t>
+              <w:t>GenSetCfg</w:t>
             </w:r>
           </w:p>
         </w:tc>
@@ -23196,7 +23160,7 @@
                 <w:szCs w:val="22"/>
                 <w:lang w:eastAsia="en-AU"/>
               </w:rPr>
-              <w:t>Generators Online</w:t>
+              <w:t>Generators Requested to be Online</w:t>
             </w:r>
           </w:p>
         </w:tc>
@@ -23231,7 +23195,7 @@
                 <w:szCs w:val="22"/>
                 <w:lang w:eastAsia="en-AU"/>
               </w:rPr>
-              <w:t>GenSetCfg</w:t>
+              <w:t>GenCfgSetP</w:t>
             </w:r>
           </w:p>
         </w:tc>
@@ -23262,7 +23226,7 @@
                 <w:szCs w:val="22"/>
                 <w:lang w:eastAsia="en-AU"/>
               </w:rPr>
-              <w:t>Generators Requested to be Online</w:t>
+              <w:t>Generator Configuration Setpoint</w:t>
             </w:r>
           </w:p>
         </w:tc>
@@ -23297,7 +23261,7 @@
                 <w:szCs w:val="22"/>
                 <w:lang w:eastAsia="en-AU"/>
               </w:rPr>
-              <w:t>GenCfgSetP</w:t>
+              <w:t>GenOverload</w:t>
             </w:r>
           </w:p>
         </w:tc>
@@ -23328,7 +23292,7 @@
                 <w:szCs w:val="22"/>
                 <w:lang w:eastAsia="en-AU"/>
               </w:rPr>
-              <w:t>Generator Configuration Setpoint</w:t>
+              <w:t>Any Generators Overloaded</w:t>
             </w:r>
           </w:p>
         </w:tc>
@@ -23363,7 +23327,7 @@
                 <w:szCs w:val="22"/>
                 <w:lang w:eastAsia="en-AU"/>
               </w:rPr>
-              <w:t>GenOverload</w:t>
+              <w:t>GenIdealP</w:t>
             </w:r>
           </w:p>
         </w:tc>
@@ -23394,7 +23358,7 @@
                 <w:szCs w:val="22"/>
                 <w:lang w:eastAsia="en-AU"/>
               </w:rPr>
-              <w:t>Any Generators Overloaded</w:t>
+              <w:t>Total Ideal Load (kW) of online generators</w:t>
             </w:r>
           </w:p>
         </w:tc>
@@ -23429,7 +23393,7 @@
                 <w:szCs w:val="22"/>
                 <w:lang w:eastAsia="en-AU"/>
               </w:rPr>
-              <w:t>GenIdealP</w:t>
+              <w:t>GenSpinP</w:t>
             </w:r>
           </w:p>
         </w:tc>
@@ -23460,7 +23424,7 @@
                 <w:szCs w:val="22"/>
                 <w:lang w:eastAsia="en-AU"/>
               </w:rPr>
-              <w:t>Total Ideal Load (kW) of online generators</w:t>
+              <w:t>Total Spinning Reserve of online generators</w:t>
             </w:r>
           </w:p>
         </w:tc>
@@ -23495,7 +23459,7 @@
                 <w:szCs w:val="22"/>
                 <w:lang w:eastAsia="en-AU"/>
               </w:rPr>
-              <w:t>GenSpinP</w:t>
+              <w:t>Gen#LoadFact</w:t>
             </w:r>
           </w:p>
         </w:tc>
@@ -23526,7 +23490,7 @@
                 <w:szCs w:val="22"/>
                 <w:lang w:eastAsia="en-AU"/>
               </w:rPr>
-              <w:t>Total Spinning Reserve of online generators</w:t>
+              <w:t>Generator # Load Factor (between 0-1)</w:t>
             </w:r>
           </w:p>
         </w:tc>
@@ -23561,7 +23525,7 @@
                 <w:szCs w:val="22"/>
                 <w:lang w:eastAsia="en-AU"/>
               </w:rPr>
-              <w:t>Gen#LoadFact</w:t>
+              <w:t>Gen#P</w:t>
             </w:r>
           </w:p>
         </w:tc>
@@ -23592,7 +23556,7 @@
                 <w:szCs w:val="22"/>
                 <w:lang w:eastAsia="en-AU"/>
               </w:rPr>
-              <w:t>Generator # Load Factor (between 0-1)</w:t>
+              <w:t>Generator # Actual Power Output</w:t>
             </w:r>
           </w:p>
         </w:tc>
@@ -23627,7 +23591,7 @@
                 <w:szCs w:val="22"/>
                 <w:lang w:eastAsia="en-AU"/>
               </w:rPr>
-              <w:t>Gen#P</w:t>
+              <w:t>Gen#StartCnt</w:t>
             </w:r>
           </w:p>
         </w:tc>
@@ -23658,7 +23622,7 @@
                 <w:szCs w:val="22"/>
                 <w:lang w:eastAsia="en-AU"/>
               </w:rPr>
-              <w:t>Generator # Actual Power Output</w:t>
+              <w:t>Generator # Number of Starts</w:t>
             </w:r>
           </w:p>
         </w:tc>
@@ -23693,7 +23657,7 @@
                 <w:szCs w:val="22"/>
                 <w:lang w:eastAsia="en-AU"/>
               </w:rPr>
-              <w:t>Gen#StartCnt</w:t>
+              <w:t>Gen#StopCnt</w:t>
             </w:r>
           </w:p>
         </w:tc>
@@ -23724,7 +23688,7 @@
                 <w:szCs w:val="22"/>
                 <w:lang w:eastAsia="en-AU"/>
               </w:rPr>
-              <w:t>Generator # Number of Starts</w:t>
+              <w:t>Generator # Number of Stops</w:t>
             </w:r>
           </w:p>
         </w:tc>
@@ -23759,7 +23723,7 @@
                 <w:szCs w:val="22"/>
                 <w:lang w:eastAsia="en-AU"/>
               </w:rPr>
-              <w:t>Gen#StopCnt</w:t>
+              <w:t>Gen#RunCnt</w:t>
             </w:r>
           </w:p>
         </w:tc>
@@ -23790,7 +23754,27 @@
                 <w:szCs w:val="22"/>
                 <w:lang w:eastAsia="en-AU"/>
               </w:rPr>
-              <w:t>Generator # Number of Stops</w:t>
+              <w:t>Generator # Run time (</w:t>
+            </w:r>
+            <w:r>
+              <w:rPr>
+                <w:rFonts w:ascii="Calibri" w:eastAsia="Times New Roman" w:hAnsi="Calibri" w:cs="Times New Roman"/>
+                <w:color w:val="000000"/>
+                <w:sz w:val="22"/>
+                <w:szCs w:val="22"/>
+                <w:lang w:eastAsia="en-AU"/>
+              </w:rPr>
+              <w:t>h</w:t>
+            </w:r>
+            <w:r>
+              <w:rPr>
+                <w:rFonts w:ascii="Calibri" w:eastAsia="Times New Roman" w:hAnsi="Calibri" w:cs="Times New Roman"/>
+                <w:color w:val="000000"/>
+                <w:sz w:val="22"/>
+                <w:szCs w:val="22"/>
+                <w:lang w:eastAsia="en-AU"/>
+              </w:rPr>
+              <w:t>)</w:t>
             </w:r>
           </w:p>
         </w:tc>
@@ -23825,7 +23809,7 @@
                 <w:szCs w:val="22"/>
                 <w:lang w:eastAsia="en-AU"/>
               </w:rPr>
-              <w:t>Gen#RunCnt</w:t>
+              <w:t>Gen#E</w:t>
             </w:r>
           </w:p>
         </w:tc>
@@ -23856,27 +23840,7 @@
                 <w:szCs w:val="22"/>
                 <w:lang w:eastAsia="en-AU"/>
               </w:rPr>
-              <w:t>Generator # Run time (</w:t>
-            </w:r>
-            <w:r>
-              <w:rPr>
-                <w:rFonts w:ascii="Calibri" w:eastAsia="Times New Roman" w:hAnsi="Calibri" w:cs="Times New Roman"/>
-                <w:color w:val="000000"/>
-                <w:sz w:val="22"/>
-                <w:szCs w:val="22"/>
-                <w:lang w:eastAsia="en-AU"/>
-              </w:rPr>
-              <w:t>h</w:t>
-            </w:r>
-            <w:r>
-              <w:rPr>
-                <w:rFonts w:ascii="Calibri" w:eastAsia="Times New Roman" w:hAnsi="Calibri" w:cs="Times New Roman"/>
-                <w:color w:val="000000"/>
-                <w:sz w:val="22"/>
-                <w:szCs w:val="22"/>
-                <w:lang w:eastAsia="en-AU"/>
-              </w:rPr>
-              <w:t>)</w:t>
+              <w:t>Generator # energy produced (kWh)</w:t>
             </w:r>
           </w:p>
         </w:tc>
@@ -23911,7 +23875,7 @@
                 <w:szCs w:val="22"/>
                 <w:lang w:eastAsia="en-AU"/>
               </w:rPr>
-              <w:t>Gen#E</w:t>
+              <w:t>Gen#FuelCnt</w:t>
             </w:r>
           </w:p>
         </w:tc>
@@ -23942,7 +23906,7 @@
                 <w:szCs w:val="22"/>
                 <w:lang w:eastAsia="en-AU"/>
               </w:rPr>
-              <w:t>Generator # energy produced (kWh)</w:t>
+              <w:t>Generator # Fuel Used (L)</w:t>
             </w:r>
           </w:p>
         </w:tc>
@@ -23977,7 +23941,7 @@
                 <w:szCs w:val="22"/>
                 <w:lang w:eastAsia="en-AU"/>
               </w:rPr>
-              <w:t>Gen#FuelCnt</w:t>
+              <w:t>Gen#IdealP</w:t>
             </w:r>
           </w:p>
         </w:tc>
@@ -24008,7 +23972,7 @@
                 <w:szCs w:val="22"/>
                 <w:lang w:eastAsia="en-AU"/>
               </w:rPr>
-              <w:t>Generator # Fuel Used (L)</w:t>
+              <w:t>Generator # Ideal Load (kW)</w:t>
             </w:r>
           </w:p>
         </w:tc>
@@ -24043,7 +24007,17 @@
                 <w:szCs w:val="22"/>
                 <w:lang w:eastAsia="en-AU"/>
               </w:rPr>
-              <w:t>Gen#IdealP</w:t>
+              <w:t>Gen#</w:t>
+            </w:r>
+            <w:r>
+              <w:rPr>
+                <w:rFonts w:ascii="Calibri" w:eastAsia="Times New Roman" w:hAnsi="Calibri" w:cs="Times New Roman"/>
+                <w:color w:val="000000"/>
+                <w:sz w:val="22"/>
+                <w:szCs w:val="22"/>
+                <w:lang w:eastAsia="en-AU"/>
+              </w:rPr>
+              <w:t>ServiceCnt</w:t>
             </w:r>
           </w:p>
         </w:tc>
@@ -24052,7 +24026,6 @@
             <w:tcW w:w="5704" w:type="dxa"/>
             <w:shd w:val="clear" w:color="auto" w:fill="auto"/>
             <w:noWrap/>
-            <w:hideMark/>
           </w:tcPr>
           <w:p>
             <w:pPr>
@@ -24074,7 +24047,7 @@
                 <w:szCs w:val="22"/>
                 <w:lang w:eastAsia="en-AU"/>
               </w:rPr>
-              <w:t>Generator # Ideal Load (kW)</w:t>
+              <w:t>The total number of services on this generator.</w:t>
             </w:r>
           </w:p>
         </w:tc>
@@ -24109,17 +24082,7 @@
                 <w:szCs w:val="22"/>
                 <w:lang w:eastAsia="en-AU"/>
               </w:rPr>
-              <w:t>Gen#</w:t>
-            </w:r>
-            <w:r>
-              <w:rPr>
-                <w:rFonts w:ascii="Calibri" w:eastAsia="Times New Roman" w:hAnsi="Calibri" w:cs="Times New Roman"/>
-                <w:color w:val="000000"/>
-                <w:sz w:val="22"/>
-                <w:szCs w:val="22"/>
-                <w:lang w:eastAsia="en-AU"/>
-              </w:rPr>
-              <w:t>ServiceCnt</w:t>
+              <w:t>PvE</w:t>
             </w:r>
           </w:p>
         </w:tc>
@@ -24128,6 +24091,7 @@
             <w:tcW w:w="5704" w:type="dxa"/>
             <w:shd w:val="clear" w:color="auto" w:fill="auto"/>
             <w:noWrap/>
+            <w:hideMark/>
           </w:tcPr>
           <w:p>
             <w:pPr>
@@ -24149,7 +24113,7 @@
                 <w:szCs w:val="22"/>
                 <w:lang w:eastAsia="en-AU"/>
               </w:rPr>
-              <w:t>The total number of services on this generator.</w:t>
+              <w:t>Total Solar output (kWh)</w:t>
             </w:r>
           </w:p>
         </w:tc>
@@ -24184,7 +24148,7 @@
                 <w:szCs w:val="22"/>
                 <w:lang w:eastAsia="en-AU"/>
               </w:rPr>
-              <w:t>PvE</w:t>
+              <w:t>PvAvailE</w:t>
             </w:r>
           </w:p>
         </w:tc>
@@ -24193,7 +24157,6 @@
             <w:tcW w:w="5704" w:type="dxa"/>
             <w:shd w:val="clear" w:color="auto" w:fill="auto"/>
             <w:noWrap/>
-            <w:hideMark/>
           </w:tcPr>
           <w:p>
             <w:pPr>
@@ -24215,7 +24178,7 @@
                 <w:szCs w:val="22"/>
                 <w:lang w:eastAsia="en-AU"/>
               </w:rPr>
-              <w:t>Total Solar output (kWh)</w:t>
+              <w:t>Total Available Solar (kWh)</w:t>
             </w:r>
           </w:p>
         </w:tc>
@@ -24250,7 +24213,7 @@
                 <w:szCs w:val="22"/>
                 <w:lang w:eastAsia="en-AU"/>
               </w:rPr>
-              <w:t>PvAvailE</w:t>
+              <w:t>PvSpillE</w:t>
             </w:r>
           </w:p>
         </w:tc>
@@ -24280,7 +24243,7 @@
                 <w:szCs w:val="22"/>
                 <w:lang w:eastAsia="en-AU"/>
               </w:rPr>
-              <w:t>Total Available Solar (kWh)</w:t>
+              <w:t>Total Spilt Solar (kWh)</w:t>
             </w:r>
           </w:p>
         </w:tc>
@@ -24316,71 +24279,6 @@
                 <w:lang w:eastAsia="en-AU"/>
               </w:rPr>
               <w:lastRenderedPageBreak/>
-              <w:t>PvSpillE</w:t>
-            </w:r>
-          </w:p>
-        </w:tc>
-        <w:tc>
-          <w:tcPr>
-            <w:tcW w:w="5704" w:type="dxa"/>
-            <w:shd w:val="clear" w:color="auto" w:fill="auto"/>
-            <w:noWrap/>
-          </w:tcPr>
-          <w:p>
-            <w:pPr>
-              <w:suppressLineNumbers w:val="0"/>
-              <w:spacing w:before="0" w:after="0" w:line="240" w:lineRule="auto"/>
-              <w:rPr>
-                <w:rFonts w:ascii="Calibri" w:eastAsia="Times New Roman" w:hAnsi="Calibri" w:cs="Times New Roman"/>
-                <w:color w:val="000000"/>
-                <w:sz w:val="22"/>
-                <w:szCs w:val="22"/>
-                <w:lang w:eastAsia="en-AU"/>
-              </w:rPr>
-            </w:pPr>
-            <w:r>
-              <w:rPr>
-                <w:rFonts w:ascii="Calibri" w:eastAsia="Times New Roman" w:hAnsi="Calibri" w:cs="Times New Roman"/>
-                <w:color w:val="000000"/>
-                <w:sz w:val="22"/>
-                <w:szCs w:val="22"/>
-                <w:lang w:eastAsia="en-AU"/>
-              </w:rPr>
-              <w:t>Total Spilt Solar (kWh)</w:t>
-            </w:r>
-          </w:p>
-        </w:tc>
-      </w:tr>
-      <w:tr>
-        <w:trPr>
-          <w:cantSplit/>
-          <w:trHeight w:val="300"/>
-          <w:tblHeader/>
-        </w:trPr>
-        <w:tc>
-          <w:tcPr>
-            <w:tcW w:w="2655" w:type="dxa"/>
-          </w:tcPr>
-          <w:p>
-            <w:pPr>
-              <w:suppressLineNumbers w:val="0"/>
-              <w:spacing w:before="0" w:after="0" w:line="240" w:lineRule="auto"/>
-              <w:rPr>
-                <w:rFonts w:ascii="Calibri" w:eastAsia="Times New Roman" w:hAnsi="Calibri" w:cs="Times New Roman"/>
-                <w:color w:val="000000"/>
-                <w:sz w:val="22"/>
-                <w:szCs w:val="22"/>
-                <w:lang w:eastAsia="en-AU"/>
-              </w:rPr>
-            </w:pPr>
-            <w:r>
-              <w:rPr>
-                <w:rFonts w:ascii="Calibri" w:eastAsia="Times New Roman" w:hAnsi="Calibri" w:cs="Times New Roman"/>
-                <w:color w:val="000000"/>
-                <w:sz w:val="22"/>
-                <w:szCs w:val="22"/>
-                <w:lang w:eastAsia="en-AU"/>
-              </w:rPr>
               <w:t>PvSetMaxDownP</w:t>
             </w:r>
           </w:p>
@@ -25181,14 +25079,14 @@
         <v:path o:extrusionok="f" gradientshapeok="t" o:connecttype="rect"/>
         <o:lock v:ext="edit" aspectratio="t"/>
       </v:shapetype>
-      <v:shape id="_x0000_i1066" type="#_x0000_t75" style="width:11.25pt;height:11.25pt" o:bullet="t">
+      <v:shape id="_x0000_i1040" type="#_x0000_t75" style="width:11.25pt;height:11.25pt" o:bullet="t">
         <v:imagedata r:id="rId1" o:title="mso28E6"/>
       </v:shape>
     </w:pict>
   </w:numPicBullet>
   <w:numPicBullet w:numPicBulletId="1">
     <w:pict>
-      <v:shape id="_x0000_i1067" type="#_x0000_t75" style="width:151.5pt;height:162.75pt" o:bullet="t">
+      <v:shape id="_x0000_i1041" type="#_x0000_t75" style="width:151.5pt;height:162.75pt" o:bullet="t">
         <v:imagedata r:id="rId2" o:title="warn"/>
       </v:shape>
     </w:pict>
@@ -25361,7 +25259,7 @@
   <w:abstractNum w:abstractNumId="9">
     <w:nsid w:val="FFFFFF89"/>
     <w:multiLevelType w:val="singleLevel"/>
-    <w:tmpl w:val="FE76C184"/>
+    <w:tmpl w:val="2A9E65F8"/>
     <w:lvl w:ilvl="0">
       <w:start w:val="1"/>
       <w:numFmt w:val="bullet"/>
@@ -30938,7 +30836,7 @@
             </a:pPr>
             <a:r>
               <a:rPr lang="en-AU"/>
-              <a:t>(L/kWh</a:t>
+              <a:t>(L/h</a:t>
             </a:r>
             <a:r>
               <a:rPr lang="en-AU" baseline="0"/>
@@ -30958,6 +30856,17 @@
         <c:ser>
           <c:idx val="0"/>
           <c:order val="0"/>
+          <c:tx>
+            <c:strRef>
+              <c:f>'Fuel Usage data for manual'!$C$1</c:f>
+              <c:strCache>
+                <c:ptCount val="1"/>
+                <c:pt idx="0">
+                  <c:v>L/h</c:v>
+                </c:pt>
+              </c:strCache>
+            </c:strRef>
+          </c:tx>
           <c:dPt>
             <c:idx val="0"/>
             <c:marker>
@@ -30968,7 +30877,7 @@
           </c:dPt>
           <c:xVal>
             <c:numRef>
-              <c:f>(FuelEfficiency!$B$2,FuelEfficiency!$D$2,FuelEfficiency!$F$2,FuelEfficiency!$H$2,FuelEfficiency!$J$2)</c:f>
+              <c:f>'Fuel Usage data for manual'!$B$2:$B$6</c:f>
               <c:numCache>
                 <c:formatCode>General</c:formatCode>
                 <c:ptCount val="5"/>
@@ -30992,24 +30901,24 @@
           </c:xVal>
           <c:yVal>
             <c:numRef>
-              <c:f>(FuelEfficiency!$C$2,FuelEfficiency!$E$2,FuelEfficiency!$G$2,FuelEfficiency!$I$2,FuelEfficiency!$K$2)</c:f>
+              <c:f>'Fuel Usage data for manual'!$C$2:$C$6</c:f>
               <c:numCache>
                 <c:formatCode>General</c:formatCode>
                 <c:ptCount val="5"/>
                 <c:pt idx="0">
-                  <c:v>0.43</c:v>
+                  <c:v>129</c:v>
                 </c:pt>
                 <c:pt idx="1">
-                  <c:v>0.4</c:v>
+                  <c:v>120</c:v>
                 </c:pt>
                 <c:pt idx="2">
-                  <c:v>0.35</c:v>
+                  <c:v>105</c:v>
                 </c:pt>
                 <c:pt idx="3">
-                  <c:v>0.33</c:v>
+                  <c:v>99</c:v>
                 </c:pt>
                 <c:pt idx="4">
-                  <c:v>0.33</c:v>
+                  <c:v>99</c:v>
                 </c:pt>
               </c:numCache>
             </c:numRef>
@@ -31024,11 +30933,11 @@
           <c:showPercent val="0"/>
           <c:showBubbleSize val="0"/>
         </c:dLbls>
-        <c:axId val="-1748812608"/>
-        <c:axId val="-1748812064"/>
+        <c:axId val="1135247840"/>
+        <c:axId val="1135248928"/>
       </c:scatterChart>
       <c:valAx>
-        <c:axId val="-1748812608"/>
+        <c:axId val="1135247840"/>
         <c:scaling>
           <c:orientation val="minMax"/>
           <c:max val="1"/>
@@ -31040,12 +30949,12 @@
         <c:majorTickMark val="out"/>
         <c:minorTickMark val="none"/>
         <c:tickLblPos val="nextTo"/>
-        <c:crossAx val="-1748812064"/>
+        <c:crossAx val="1135248928"/>
         <c:crosses val="autoZero"/>
         <c:crossBetween val="midCat"/>
       </c:valAx>
       <c:valAx>
-        <c:axId val="-1748812064"/>
+        <c:axId val="1135248928"/>
         <c:scaling>
           <c:orientation val="minMax"/>
         </c:scaling>
@@ -31056,7 +30965,7 @@
         <c:majorTickMark val="out"/>
         <c:minorTickMark val="none"/>
         <c:tickLblPos val="nextTo"/>
-        <c:crossAx val="-1748812608"/>
+        <c:crossAx val="1135247840"/>
         <c:crosses val="autoZero"/>
         <c:crossBetween val="midCat"/>
       </c:valAx>
@@ -31361,7 +31270,7 @@
 </file>
 
 <file path=customXml/itemProps1.xml><?xml version="1.0" encoding="utf-8"?>
-<ds:datastoreItem xmlns:ds="http://schemas.openxmlformats.org/officeDocument/2006/customXml" ds:itemID="{41C0FCFC-D9A8-46BD-A623-2267DD6D7852}">
+<ds:datastoreItem xmlns:ds="http://schemas.openxmlformats.org/officeDocument/2006/customXml" ds:itemID="{21E48FE8-1C7A-4168-9BE7-D693D1D67695}">
   <ds:schemaRefs>
     <ds:schemaRef ds:uri="http://schemas.openxmlformats.org/officeDocument/2006/bibliography"/>
   </ds:schemaRefs>

</xml_diff>